<commit_message>
Final commit; added scenarios and features section to written report; proofread all components
</commit_message>
<xml_diff>
--- a/Deliverable3/written/deliverable3.docx
+++ b/Deliverable3/written/deliverable3.docx
@@ -4,18 +4,17 @@
   <w:body>
     <w:sdt>
       <w:sdtPr>
+        <w:rPr>
+          <w:rFonts w:ascii="Times New Roman" w:eastAsiaTheme="minorHAnsi" w:hAnsi="Times New Roman"/>
+          <w:sz w:val="24"/>
+        </w:rPr>
         <w:id w:val="194906379"/>
         <w:docPartObj>
           <w:docPartGallery w:val="Cover Pages"/>
           <w:docPartUnique/>
         </w:docPartObj>
       </w:sdtPr>
-      <w:sdtEndPr>
-        <w:rPr>
-          <w:rFonts w:ascii="Times New Roman" w:eastAsiaTheme="minorHAnsi" w:hAnsi="Times New Roman"/>
-          <w:sz w:val="24"/>
-        </w:rPr>
-      </w:sdtEndPr>
+      <w:sdtEndPr/>
       <w:sdtContent>
         <w:p>
           <w:pPr>
@@ -40,6 +39,11 @@
             <w:dataBinding w:prefixMappings="xmlns:ns0='http://purl.org/dc/elements/1.1/' xmlns:ns1='http://schemas.openxmlformats.org/package/2006/metadata/core-properties' " w:xpath="/ns1:coreProperties[1]/ns0:title[1]" w:storeItemID="{6C3C8BC8-F283-45AE-878A-BAB7291924A1}"/>
             <w:text/>
           </w:sdtPr>
+          <w:sdtEndPr>
+            <w:rPr>
+              <w:rStyle w:val="SubtleReference"/>
+            </w:rPr>
+          </w:sdtEndPr>
           <w:sdtContent>
             <w:p>
               <w:pPr>
@@ -84,6 +88,7 @@
             <w:dataBinding w:prefixMappings="xmlns:ns0='http://purl.org/dc/elements/1.1/' xmlns:ns1='http://schemas.openxmlformats.org/package/2006/metadata/core-properties' " w:xpath="/ns1:coreProperties[1]/ns0:subject[1]" w:storeItemID="{6C3C8BC8-F283-45AE-878A-BAB7291924A1}"/>
             <w:text/>
           </w:sdtPr>
+          <w:sdtEndPr/>
           <w:sdtContent>
             <w:p>
               <w:pPr>
@@ -471,11 +476,6 @@
     </w:p>
     <w:p>
       <w:pPr>
-        <w:ind w:left="720"/>
-      </w:pPr>
-    </w:p>
-    <w:p>
-      <w:pPr>
         <w:pStyle w:val="Heading1"/>
         <w:rPr>
           <w:rFonts w:ascii="Times New Roman" w:hAnsi="Times New Roman" w:cs="Times New Roman"/>
@@ -521,6 +521,11 @@
       <w:pPr>
         <w:ind w:left="720"/>
       </w:pPr>
+    </w:p>
+    <w:p>
+      <w:pPr>
+        <w:ind w:left="720"/>
+      </w:pPr>
       <w:r>
         <w:lastRenderedPageBreak/>
         <w:t>Using “FirefoxDriver()” instead of “HtmlUnitDriver()” means that my tests execute slower because the Selenium WebDriver object now has to create a new browser instance and load each page to the screen. It also means that the Mozilla Firefox web browser IS REQUIRED to run the tests.</w:t>
@@ -548,7 +553,13 @@
         <w:t xml:space="preserve">the test </w:t>
       </w:r>
       <w:r>
-        <w:t xml:space="preserve">code would execute too early because the element that was being found depended on further JavaScript code to fully load. I found that adding a Thread object to force the application helped ameliorate these problems. However, the wait time is </w:t>
+        <w:t>code would execute too early because the element that was being found depended on further JavaScript code to fully load. I found that adding a Thread object to force the application</w:t>
+      </w:r>
+      <w:r>
+        <w:t xml:space="preserve"> to wait</w:t>
+      </w:r>
+      <w:r>
+        <w:t xml:space="preserve"> helped ameliorate these problems. However, the wait time is </w:t>
       </w:r>
       <w:r>
         <w:t>a constant value</w:t>
@@ -566,7 +577,13 @@
         <w:t>s system resources. As a result, the wait times may not let the tests pass if you run the tests on a slower PC or network.</w:t>
       </w:r>
       <w:r>
-        <w:t xml:space="preserve"> In all, it takes between 4.5 and 7 mins to run (depending on whether the sites are cached and my network speed) on my system.</w:t>
+        <w:t xml:space="preserve"> In all, it takes between 4.5 and 7 </w:t>
+      </w:r>
+      <w:r>
+        <w:t>minutes</w:t>
+      </w:r>
+      <w:r>
+        <w:t xml:space="preserve"> to run (depending on whether the sites are cached and my network speed) on my system.</w:t>
       </w:r>
     </w:p>
     <w:p>
@@ -579,7 +596,19 @@
         <w:ind w:left="720"/>
       </w:pPr>
       <w:r>
-        <w:t xml:space="preserve">A unique issue arose when testing question and answer submissions on Stack Overflow. Because of the stringent submission criteria, I could submit questions or answers to test. All submissions require a certain length and specificity. Additionally, moderators are very quick in removing questions that have already been asked, or that do not fit in with the expectations of a Stack Overflow user. Thus, I could not </w:t>
+        <w:t>A unique issue arose when testing question and answer submissions on Stack Overflow. Because of the stringent submission criteria, I could</w:t>
+      </w:r>
+      <w:r>
+        <w:t xml:space="preserve"> not</w:t>
+      </w:r>
+      <w:r>
+        <w:t xml:space="preserve"> submit questions or answers to test. All submissions require a certain length and specificity. Additionally, moderators are very quick in removing questio</w:t>
+      </w:r>
+      <w:r>
+        <w:t>ns that have already been asked</w:t>
+      </w:r>
+      <w:r>
+        <w:t xml:space="preserve"> or that do not fit in with the expectations of a Stack Overflow user. Thus, I could not </w:t>
       </w:r>
       <w:r>
         <w:t xml:space="preserve">fully </w:t>
@@ -602,9 +631,6 @@
       </w:r>
       <w:r>
         <w:t>only behavior is tested, and not the content. For example, when searching for “selenium” tags, I make sure that a result contains “selenium” in it. Also, when testing for Users filters, I check that information that should be shown to the user is present (e.g. account creation date is shown when filtering newest accounts).</w:t>
-      </w:r>
-      <w:r>
-        <w:t xml:space="preserve"> Unfortunately, if the site is redesigned, these tests will, likely, no longer function.</w:t>
       </w:r>
     </w:p>
     <w:p>
@@ -712,6 +738,2188 @@
         </w:rPr>
       </w:pPr>
     </w:p>
+    <w:p>
+      <w:r>
+        <w:br w:type="page"/>
+      </w:r>
+    </w:p>
+    <w:p>
+      <w:pPr>
+        <w:pStyle w:val="Heading1"/>
+        <w:rPr>
+          <w:rFonts w:ascii="Times New Roman" w:hAnsi="Times New Roman" w:cs="Times New Roman"/>
+          <w:b/>
+          <w:color w:val="auto"/>
+          <w:sz w:val="36"/>
+          <w:szCs w:val="36"/>
+        </w:rPr>
+      </w:pPr>
+      <w:r>
+        <w:rPr>
+          <w:rFonts w:ascii="Times New Roman" w:hAnsi="Times New Roman" w:cs="Times New Roman"/>
+          <w:b/>
+          <w:color w:val="auto"/>
+          <w:sz w:val="36"/>
+          <w:szCs w:val="36"/>
+        </w:rPr>
+        <w:lastRenderedPageBreak/>
+        <w:t>User Stories</w:t>
+      </w:r>
+      <w:r>
+        <w:rPr>
+          <w:rFonts w:ascii="Times New Roman" w:hAnsi="Times New Roman" w:cs="Times New Roman"/>
+          <w:b/>
+          <w:color w:val="auto"/>
+          <w:sz w:val="36"/>
+          <w:szCs w:val="36"/>
+        </w:rPr>
+        <w:t xml:space="preserve"> and Features</w:t>
+      </w:r>
+    </w:p>
+    <w:p/>
+    <w:p>
+      <w:pPr>
+        <w:pStyle w:val="ListParagraph"/>
+        <w:numPr>
+          <w:ilvl w:val="0"/>
+          <w:numId w:val="3"/>
+        </w:numPr>
+        <w:rPr>
+          <w:b/>
+        </w:rPr>
+      </w:pPr>
+      <w:r>
+        <w:rPr>
+          <w:b/>
+        </w:rPr>
+        <w:t>Login</w:t>
+      </w:r>
+    </w:p>
+    <w:p>
+      <w:pPr>
+        <w:pStyle w:val="ListParagraph"/>
+        <w:shd w:val="clear" w:color="auto" w:fill="FFFFFF"/>
+        <w:tabs>
+          <w:tab w:val="left" w:pos="916"/>
+          <w:tab w:val="left" w:pos="1832"/>
+          <w:tab w:val="left" w:pos="2748"/>
+          <w:tab w:val="left" w:pos="3664"/>
+          <w:tab w:val="left" w:pos="4580"/>
+          <w:tab w:val="left" w:pos="5496"/>
+          <w:tab w:val="left" w:pos="6412"/>
+          <w:tab w:val="left" w:pos="7328"/>
+          <w:tab w:val="left" w:pos="8244"/>
+          <w:tab w:val="left" w:pos="9160"/>
+          <w:tab w:val="left" w:pos="10076"/>
+          <w:tab w:val="left" w:pos="10992"/>
+          <w:tab w:val="left" w:pos="11908"/>
+          <w:tab w:val="left" w:pos="12824"/>
+          <w:tab w:val="left" w:pos="13740"/>
+          <w:tab w:val="left" w:pos="14656"/>
+        </w:tabs>
+        <w:spacing w:line="240" w:lineRule="auto"/>
+        <w:rPr>
+          <w:rFonts w:eastAsia="Times New Roman" w:cs="Times New Roman"/>
+          <w:iCs/>
+          <w:szCs w:val="18"/>
+        </w:rPr>
+      </w:pPr>
+      <w:r>
+        <w:rPr>
+          <w:rFonts w:eastAsia="Times New Roman" w:cs="Times New Roman"/>
+          <w:iCs/>
+          <w:szCs w:val="18"/>
+        </w:rPr>
+        <w:t>As a Stack Overflow user</w:t>
+      </w:r>
+      <w:r>
+        <w:rPr>
+          <w:rFonts w:eastAsia="Times New Roman" w:cs="Times New Roman"/>
+          <w:iCs/>
+          <w:szCs w:val="18"/>
+        </w:rPr>
+        <w:br/>
+        <w:t>I want to be able to login to my Stack Overflow account</w:t>
+      </w:r>
+      <w:r>
+        <w:rPr>
+          <w:rFonts w:eastAsia="Times New Roman" w:cs="Times New Roman"/>
+          <w:iCs/>
+          <w:szCs w:val="18"/>
+        </w:rPr>
+        <w:br/>
+        <w:t>So that I can ask unique questions and/or submit unique answers to questions.</w:t>
+      </w:r>
+    </w:p>
+    <w:p>
+      <w:pPr>
+        <w:pStyle w:val="HTMLPreformatted"/>
+        <w:shd w:val="clear" w:color="auto" w:fill="FFFFFF"/>
+        <w:ind w:left="916"/>
+        <w:rPr>
+          <w:rFonts w:ascii="Times New Roman" w:hAnsi="Times New Roman" w:cs="Times New Roman"/>
+          <w:iCs/>
+          <w:sz w:val="24"/>
+          <w:szCs w:val="18"/>
+        </w:rPr>
+      </w:pPr>
+    </w:p>
+    <w:p>
+      <w:pPr>
+        <w:pStyle w:val="HTMLPreformatted"/>
+        <w:shd w:val="clear" w:color="auto" w:fill="FFFFFF"/>
+        <w:ind w:left="916"/>
+        <w:rPr>
+          <w:rFonts w:ascii="Times New Roman" w:hAnsi="Times New Roman" w:cs="Times New Roman"/>
+          <w:b/>
+          <w:iCs/>
+          <w:sz w:val="24"/>
+          <w:szCs w:val="18"/>
+        </w:rPr>
+      </w:pPr>
+      <w:r>
+        <w:rPr>
+          <w:rFonts w:ascii="Times New Roman" w:hAnsi="Times New Roman" w:cs="Times New Roman"/>
+          <w:b/>
+          <w:iCs/>
+          <w:sz w:val="24"/>
+          <w:szCs w:val="18"/>
+        </w:rPr>
+        <w:t>Login Link</w:t>
+      </w:r>
+    </w:p>
+    <w:p>
+      <w:pPr>
+        <w:pStyle w:val="HTMLPreformatted"/>
+        <w:shd w:val="clear" w:color="auto" w:fill="FFFFFF"/>
+        <w:ind w:left="916"/>
+        <w:rPr>
+          <w:rFonts w:ascii="Times New Roman" w:hAnsi="Times New Roman" w:cs="Times New Roman"/>
+          <w:iCs/>
+          <w:sz w:val="24"/>
+          <w:szCs w:val="18"/>
+        </w:rPr>
+      </w:pPr>
+      <w:r>
+        <w:rPr>
+          <w:rFonts w:ascii="Times New Roman" w:hAnsi="Times New Roman" w:cs="Times New Roman"/>
+          <w:iCs/>
+          <w:sz w:val="24"/>
+          <w:szCs w:val="18"/>
+        </w:rPr>
+        <w:t>Given that I am on the main page</w:t>
+      </w:r>
+      <w:r>
+        <w:rPr>
+          <w:rFonts w:ascii="Times New Roman" w:hAnsi="Times New Roman" w:cs="Times New Roman"/>
+          <w:iCs/>
+          <w:sz w:val="24"/>
+          <w:szCs w:val="18"/>
+        </w:rPr>
+        <w:br/>
+        <w:t>And I am not logged in yet</w:t>
+      </w:r>
+      <w:r>
+        <w:rPr>
+          <w:rFonts w:ascii="Times New Roman" w:hAnsi="Times New Roman" w:cs="Times New Roman"/>
+          <w:iCs/>
+          <w:sz w:val="24"/>
+          <w:szCs w:val="18"/>
+        </w:rPr>
+        <w:br/>
+        <w:t>And the black topbar-wrapper at the top of the homepage exists on every Stack Overflow page</w:t>
+      </w:r>
+      <w:r>
+        <w:rPr>
+          <w:rFonts w:ascii="Times New Roman" w:hAnsi="Times New Roman" w:cs="Times New Roman"/>
+          <w:iCs/>
+          <w:sz w:val="24"/>
+          <w:szCs w:val="18"/>
+        </w:rPr>
+        <w:br/>
+        <w:t>When I click on the login button on the topbar-wrapper</w:t>
+      </w:r>
+      <w:r>
+        <w:rPr>
+          <w:rFonts w:ascii="Times New Roman" w:hAnsi="Times New Roman" w:cs="Times New Roman"/>
+          <w:iCs/>
+          <w:sz w:val="24"/>
+          <w:szCs w:val="18"/>
+        </w:rPr>
+        <w:br/>
+        <w:t>Then I should be presented a new login page</w:t>
+      </w:r>
+    </w:p>
+    <w:p>
+      <w:pPr>
+        <w:pStyle w:val="HTMLPreformatted"/>
+        <w:shd w:val="clear" w:color="auto" w:fill="FFFFFF"/>
+        <w:ind w:left="916"/>
+        <w:rPr>
+          <w:rFonts w:ascii="Times New Roman" w:hAnsi="Times New Roman" w:cs="Times New Roman"/>
+          <w:iCs/>
+          <w:sz w:val="24"/>
+          <w:szCs w:val="18"/>
+        </w:rPr>
+      </w:pPr>
+    </w:p>
+    <w:p>
+      <w:pPr>
+        <w:pStyle w:val="HTMLPreformatted"/>
+        <w:shd w:val="clear" w:color="auto" w:fill="FFFFFF"/>
+        <w:ind w:left="916"/>
+        <w:rPr>
+          <w:rFonts w:ascii="Times New Roman" w:hAnsi="Times New Roman" w:cs="Times New Roman"/>
+          <w:b/>
+          <w:iCs/>
+          <w:sz w:val="24"/>
+          <w:szCs w:val="18"/>
+        </w:rPr>
+      </w:pPr>
+      <w:r>
+        <w:rPr>
+          <w:rFonts w:ascii="Times New Roman" w:hAnsi="Times New Roman" w:cs="Times New Roman"/>
+          <w:b/>
+          <w:iCs/>
+          <w:sz w:val="24"/>
+          <w:szCs w:val="18"/>
+        </w:rPr>
+        <w:t>Valid Login</w:t>
+      </w:r>
+    </w:p>
+    <w:p>
+      <w:pPr>
+        <w:pStyle w:val="HTMLPreformatted"/>
+        <w:shd w:val="clear" w:color="auto" w:fill="FFFFFF"/>
+        <w:ind w:left="916"/>
+        <w:rPr>
+          <w:rFonts w:ascii="Times New Roman" w:hAnsi="Times New Roman" w:cs="Times New Roman"/>
+          <w:iCs/>
+          <w:sz w:val="24"/>
+          <w:szCs w:val="18"/>
+        </w:rPr>
+      </w:pPr>
+      <w:r>
+        <w:rPr>
+          <w:rFonts w:ascii="Times New Roman" w:hAnsi="Times New Roman" w:cs="Times New Roman"/>
+          <w:iCs/>
+          <w:sz w:val="24"/>
+          <w:szCs w:val="18"/>
+        </w:rPr>
+        <w:t>Given that I have navigated to the Stack Overflow login page</w:t>
+      </w:r>
+      <w:r>
+        <w:rPr>
+          <w:rFonts w:ascii="Times New Roman" w:hAnsi="Times New Roman" w:cs="Times New Roman"/>
+          <w:iCs/>
+          <w:sz w:val="24"/>
+          <w:szCs w:val="18"/>
+        </w:rPr>
+        <w:br/>
+        <w:t>When I enter valid email and password credentials</w:t>
+      </w:r>
+      <w:r>
+        <w:rPr>
+          <w:rFonts w:ascii="Times New Roman" w:hAnsi="Times New Roman" w:cs="Times New Roman"/>
+          <w:iCs/>
+          <w:sz w:val="24"/>
+          <w:szCs w:val="18"/>
+        </w:rPr>
+        <w:br/>
+        <w:t>Then I should be presented with a new homepage that is customized to the user account</w:t>
+      </w:r>
+    </w:p>
+    <w:p>
+      <w:pPr>
+        <w:pStyle w:val="HTMLPreformatted"/>
+        <w:shd w:val="clear" w:color="auto" w:fill="FFFFFF"/>
+        <w:ind w:left="916"/>
+        <w:rPr>
+          <w:rFonts w:ascii="Times New Roman" w:hAnsi="Times New Roman" w:cs="Times New Roman"/>
+          <w:iCs/>
+          <w:sz w:val="24"/>
+          <w:szCs w:val="18"/>
+        </w:rPr>
+      </w:pPr>
+    </w:p>
+    <w:p>
+      <w:pPr>
+        <w:pStyle w:val="HTMLPreformatted"/>
+        <w:shd w:val="clear" w:color="auto" w:fill="FFFFFF"/>
+        <w:ind w:left="916"/>
+        <w:rPr>
+          <w:rFonts w:ascii="Times New Roman" w:hAnsi="Times New Roman" w:cs="Times New Roman"/>
+          <w:b/>
+          <w:iCs/>
+          <w:sz w:val="24"/>
+          <w:szCs w:val="18"/>
+        </w:rPr>
+      </w:pPr>
+      <w:r>
+        <w:rPr>
+          <w:rFonts w:ascii="Times New Roman" w:hAnsi="Times New Roman" w:cs="Times New Roman"/>
+          <w:b/>
+          <w:iCs/>
+          <w:sz w:val="24"/>
+          <w:szCs w:val="18"/>
+        </w:rPr>
+        <w:t>Invalid Login</w:t>
+      </w:r>
+    </w:p>
+    <w:p>
+      <w:pPr>
+        <w:pStyle w:val="HTMLPreformatted"/>
+        <w:shd w:val="clear" w:color="auto" w:fill="FFFFFF"/>
+        <w:ind w:left="916"/>
+        <w:rPr>
+          <w:rFonts w:ascii="Times New Roman" w:hAnsi="Times New Roman" w:cs="Times New Roman"/>
+          <w:sz w:val="24"/>
+          <w:szCs w:val="18"/>
+        </w:rPr>
+      </w:pPr>
+      <w:r>
+        <w:rPr>
+          <w:rFonts w:ascii="Times New Roman" w:hAnsi="Times New Roman" w:cs="Times New Roman"/>
+          <w:iCs/>
+          <w:sz w:val="24"/>
+          <w:szCs w:val="18"/>
+        </w:rPr>
+        <w:t>Given that I have navigated to the Stack Overflow login page</w:t>
+      </w:r>
+      <w:r>
+        <w:rPr>
+          <w:rFonts w:ascii="Times New Roman" w:hAnsi="Times New Roman" w:cs="Times New Roman"/>
+          <w:iCs/>
+          <w:sz w:val="24"/>
+          <w:szCs w:val="18"/>
+        </w:rPr>
+        <w:br/>
+        <w:t>When I enter invalid email credentials</w:t>
+      </w:r>
+      <w:r>
+        <w:rPr>
+          <w:rFonts w:ascii="Times New Roman" w:hAnsi="Times New Roman" w:cs="Times New Roman"/>
+          <w:iCs/>
+          <w:sz w:val="24"/>
+          <w:szCs w:val="18"/>
+        </w:rPr>
+        <w:br/>
+        <w:t>Then I should be presented with a popup balloon next to the email field that indicates the email a</w:t>
+      </w:r>
+      <w:r>
+        <w:rPr>
+          <w:rFonts w:ascii="Times New Roman" w:hAnsi="Times New Roman" w:cs="Times New Roman"/>
+          <w:iCs/>
+          <w:sz w:val="24"/>
+          <w:szCs w:val="18"/>
+        </w:rPr>
+        <w:t xml:space="preserve">ddress is </w:t>
+      </w:r>
+      <w:r>
+        <w:rPr>
+          <w:rFonts w:ascii="Times New Roman" w:hAnsi="Times New Roman" w:cs="Times New Roman"/>
+          <w:iCs/>
+          <w:sz w:val="24"/>
+          <w:szCs w:val="18"/>
+        </w:rPr>
+        <w:t>not tied to any existing user accounts</w:t>
+      </w:r>
+    </w:p>
+    <w:p>
+      <w:pPr>
+        <w:pStyle w:val="HTMLPreformatted"/>
+        <w:shd w:val="clear" w:color="auto" w:fill="FFFFFF"/>
+        <w:rPr>
+          <w:rFonts w:ascii="Times New Roman" w:hAnsi="Times New Roman" w:cs="Times New Roman"/>
+          <w:sz w:val="24"/>
+          <w:szCs w:val="18"/>
+        </w:rPr>
+      </w:pPr>
+      <w:r>
+        <w:rPr>
+          <w:rFonts w:ascii="Times New Roman" w:hAnsi="Times New Roman" w:cs="Times New Roman"/>
+          <w:sz w:val="24"/>
+          <w:szCs w:val="18"/>
+        </w:rPr>
+        <w:tab/>
+      </w:r>
+    </w:p>
+    <w:p>
+      <w:pPr>
+        <w:pStyle w:val="HTMLPreformatted"/>
+        <w:shd w:val="clear" w:color="auto" w:fill="FFFFFF"/>
+        <w:rPr>
+          <w:rFonts w:ascii="Times New Roman" w:hAnsi="Times New Roman" w:cs="Times New Roman"/>
+          <w:b/>
+          <w:sz w:val="24"/>
+          <w:szCs w:val="18"/>
+        </w:rPr>
+      </w:pPr>
+      <w:r>
+        <w:rPr>
+          <w:rFonts w:ascii="Times New Roman" w:hAnsi="Times New Roman" w:cs="Times New Roman"/>
+          <w:sz w:val="24"/>
+          <w:szCs w:val="18"/>
+        </w:rPr>
+        <w:tab/>
+      </w:r>
+      <w:r>
+        <w:rPr>
+          <w:rFonts w:ascii="Times New Roman" w:hAnsi="Times New Roman" w:cs="Times New Roman"/>
+          <w:b/>
+          <w:sz w:val="24"/>
+          <w:szCs w:val="18"/>
+        </w:rPr>
+        <w:t>Invalid Login to Ask Questions</w:t>
+      </w:r>
+    </w:p>
+    <w:p>
+      <w:pPr>
+        <w:pStyle w:val="HTMLPreformatted"/>
+        <w:shd w:val="clear" w:color="auto" w:fill="FFFFFF"/>
+        <w:ind w:left="916"/>
+        <w:rPr>
+          <w:rFonts w:ascii="Times New Roman" w:hAnsi="Times New Roman" w:cs="Times New Roman"/>
+          <w:sz w:val="24"/>
+          <w:szCs w:val="18"/>
+        </w:rPr>
+      </w:pPr>
+      <w:r>
+        <w:rPr>
+          <w:rFonts w:ascii="Times New Roman" w:hAnsi="Times New Roman" w:cs="Times New Roman"/>
+          <w:iCs/>
+          <w:sz w:val="24"/>
+          <w:szCs w:val="18"/>
+        </w:rPr>
+        <w:t>Given that the user is on the homepage</w:t>
+      </w:r>
+      <w:r>
+        <w:rPr>
+          <w:rFonts w:ascii="Times New Roman" w:hAnsi="Times New Roman" w:cs="Times New Roman"/>
+          <w:iCs/>
+          <w:sz w:val="24"/>
+          <w:szCs w:val="18"/>
+        </w:rPr>
+        <w:br/>
+        <w:t>And they are not logged in to a valid account</w:t>
+      </w:r>
+      <w:r>
+        <w:rPr>
+          <w:rFonts w:ascii="Times New Roman" w:hAnsi="Times New Roman" w:cs="Times New Roman"/>
+          <w:iCs/>
+          <w:sz w:val="24"/>
+          <w:szCs w:val="18"/>
+        </w:rPr>
+        <w:br/>
+        <w:t>When the "Ask Question" button is selected</w:t>
+      </w:r>
+      <w:r>
+        <w:rPr>
+          <w:rFonts w:ascii="Times New Roman" w:hAnsi="Times New Roman" w:cs="Times New Roman"/>
+          <w:iCs/>
+          <w:sz w:val="24"/>
+          <w:szCs w:val="18"/>
+        </w:rPr>
+        <w:br/>
+        <w:t>Then the user is linked to a login page so that only registered users can ask questions</w:t>
+      </w:r>
+    </w:p>
+    <w:p>
+      <w:pPr>
+        <w:pStyle w:val="HTMLPreformatted"/>
+        <w:shd w:val="clear" w:color="auto" w:fill="FFFFFF"/>
+        <w:rPr>
+          <w:rFonts w:ascii="Times New Roman" w:hAnsi="Times New Roman" w:cs="Times New Roman"/>
+          <w:sz w:val="24"/>
+          <w:szCs w:val="18"/>
+        </w:rPr>
+      </w:pPr>
+    </w:p>
+    <w:p>
+      <w:pPr>
+        <w:pStyle w:val="HTMLPreformatted"/>
+        <w:shd w:val="clear" w:color="auto" w:fill="FFFFFF"/>
+        <w:rPr>
+          <w:rFonts w:ascii="Times New Roman" w:hAnsi="Times New Roman" w:cs="Times New Roman"/>
+          <w:b/>
+          <w:sz w:val="24"/>
+          <w:szCs w:val="18"/>
+        </w:rPr>
+      </w:pPr>
+      <w:r>
+        <w:rPr>
+          <w:rFonts w:ascii="Times New Roman" w:hAnsi="Times New Roman" w:cs="Times New Roman"/>
+          <w:sz w:val="24"/>
+          <w:szCs w:val="18"/>
+        </w:rPr>
+        <w:tab/>
+      </w:r>
+      <w:r>
+        <w:rPr>
+          <w:rFonts w:ascii="Times New Roman" w:hAnsi="Times New Roman" w:cs="Times New Roman"/>
+          <w:b/>
+          <w:sz w:val="24"/>
+          <w:szCs w:val="18"/>
+        </w:rPr>
+        <w:t>Valid Login to Ask Questions</w:t>
+      </w:r>
+    </w:p>
+    <w:p>
+      <w:pPr>
+        <w:pStyle w:val="HTMLPreformatted"/>
+        <w:shd w:val="clear" w:color="auto" w:fill="FFFFFF"/>
+        <w:ind w:left="916"/>
+        <w:rPr>
+          <w:rFonts w:ascii="Times New Roman" w:hAnsi="Times New Roman" w:cs="Times New Roman"/>
+          <w:sz w:val="24"/>
+          <w:szCs w:val="18"/>
+        </w:rPr>
+      </w:pPr>
+      <w:r>
+        <w:rPr>
+          <w:rFonts w:ascii="Times New Roman" w:hAnsi="Times New Roman" w:cs="Times New Roman"/>
+          <w:iCs/>
+          <w:sz w:val="24"/>
+          <w:szCs w:val="18"/>
+        </w:rPr>
+        <w:t>Given that the user is on the homepage</w:t>
+      </w:r>
+      <w:r>
+        <w:rPr>
+          <w:rFonts w:ascii="Times New Roman" w:hAnsi="Times New Roman" w:cs="Times New Roman"/>
+          <w:iCs/>
+          <w:sz w:val="24"/>
+          <w:szCs w:val="18"/>
+        </w:rPr>
+        <w:br/>
+        <w:t>And they are logged in to a valid account</w:t>
+      </w:r>
+      <w:r>
+        <w:rPr>
+          <w:rFonts w:ascii="Times New Roman" w:hAnsi="Times New Roman" w:cs="Times New Roman"/>
+          <w:iCs/>
+          <w:sz w:val="24"/>
+          <w:szCs w:val="18"/>
+        </w:rPr>
+        <w:br/>
+        <w:t>When the "Ask Question" button is selected</w:t>
+      </w:r>
+      <w:r>
+        <w:rPr>
+          <w:rFonts w:ascii="Times New Roman" w:hAnsi="Times New Roman" w:cs="Times New Roman"/>
+          <w:iCs/>
+          <w:sz w:val="24"/>
+          <w:szCs w:val="18"/>
+        </w:rPr>
+        <w:br/>
+        <w:t>Then the user is linked to a new page that explains how to ask a question</w:t>
+      </w:r>
+    </w:p>
+    <w:p/>
+    <w:p>
+      <w:pPr>
+        <w:pStyle w:val="ListParagraph"/>
+        <w:numPr>
+          <w:ilvl w:val="0"/>
+          <w:numId w:val="3"/>
+        </w:numPr>
+        <w:rPr>
+          <w:b/>
+        </w:rPr>
+      </w:pPr>
+      <w:r>
+        <w:rPr>
+          <w:b/>
+        </w:rPr>
+        <w:t>Search</w:t>
+      </w:r>
+    </w:p>
+    <w:p>
+      <w:pPr>
+        <w:pStyle w:val="HTMLPreformatted"/>
+        <w:shd w:val="clear" w:color="auto" w:fill="FFFFFF"/>
+        <w:ind w:left="720"/>
+        <w:rPr>
+          <w:rFonts w:ascii="Times New Roman" w:hAnsi="Times New Roman" w:cs="Times New Roman"/>
+          <w:iCs/>
+          <w:sz w:val="24"/>
+          <w:szCs w:val="24"/>
+        </w:rPr>
+      </w:pPr>
+      <w:r>
+        <w:rPr>
+          <w:rFonts w:ascii="Times New Roman" w:hAnsi="Times New Roman" w:cs="Times New Roman"/>
+          <w:iCs/>
+          <w:sz w:val="24"/>
+          <w:szCs w:val="24"/>
+        </w:rPr>
+        <w:t>As a Stack Overflow user</w:t>
+      </w:r>
+      <w:r>
+        <w:rPr>
+          <w:rFonts w:ascii="Times New Roman" w:hAnsi="Times New Roman" w:cs="Times New Roman"/>
+          <w:iCs/>
+          <w:sz w:val="24"/>
+          <w:szCs w:val="24"/>
+        </w:rPr>
+        <w:br/>
+      </w:r>
+      <w:r>
+        <w:rPr>
+          <w:rFonts w:ascii="Times New Roman" w:hAnsi="Times New Roman" w:cs="Times New Roman"/>
+          <w:iCs/>
+          <w:sz w:val="24"/>
+          <w:szCs w:val="24"/>
+        </w:rPr>
+        <w:t xml:space="preserve">I want to be able to use advanced </w:t>
+      </w:r>
+      <w:r>
+        <w:rPr>
+          <w:rFonts w:ascii="Times New Roman" w:hAnsi="Times New Roman" w:cs="Times New Roman"/>
+          <w:iCs/>
+          <w:sz w:val="24"/>
+          <w:szCs w:val="24"/>
+        </w:rPr>
+        <w:t>search options with my search</w:t>
+      </w:r>
+      <w:r>
+        <w:rPr>
+          <w:rFonts w:ascii="Times New Roman" w:hAnsi="Times New Roman" w:cs="Times New Roman"/>
+          <w:iCs/>
+          <w:sz w:val="24"/>
+          <w:szCs w:val="24"/>
+        </w:rPr>
+        <w:br/>
+      </w:r>
+      <w:r>
+        <w:rPr>
+          <w:rFonts w:ascii="Times New Roman" w:hAnsi="Times New Roman" w:cs="Times New Roman"/>
+          <w:iCs/>
+          <w:sz w:val="24"/>
+          <w:szCs w:val="24"/>
+        </w:rPr>
+        <w:t>So that I can filter out entries that don't fulfill my query</w:t>
+      </w:r>
+    </w:p>
+    <w:p>
+      <w:pPr>
+        <w:pStyle w:val="HTMLPreformatted"/>
+        <w:shd w:val="clear" w:color="auto" w:fill="FFFFFF"/>
+        <w:rPr>
+          <w:i/>
+          <w:iCs/>
+          <w:color w:val="808080"/>
+          <w:sz w:val="18"/>
+          <w:szCs w:val="18"/>
+        </w:rPr>
+      </w:pPr>
+    </w:p>
+    <w:p>
+      <w:pPr>
+        <w:pStyle w:val="HTMLPreformatted"/>
+        <w:shd w:val="clear" w:color="auto" w:fill="FFFFFF"/>
+        <w:ind w:left="916"/>
+        <w:rPr>
+          <w:rFonts w:ascii="Times New Roman" w:hAnsi="Times New Roman" w:cs="Times New Roman"/>
+          <w:b/>
+          <w:iCs/>
+          <w:sz w:val="24"/>
+          <w:szCs w:val="24"/>
+        </w:rPr>
+      </w:pPr>
+      <w:r>
+        <w:rPr>
+          <w:rFonts w:ascii="Times New Roman" w:hAnsi="Times New Roman" w:cs="Times New Roman"/>
+          <w:b/>
+          <w:iCs/>
+          <w:sz w:val="24"/>
+          <w:szCs w:val="24"/>
+        </w:rPr>
+        <w:t>Search Bar Exists on Main Page</w:t>
+      </w:r>
+    </w:p>
+    <w:p>
+      <w:pPr>
+        <w:pStyle w:val="HTMLPreformatted"/>
+        <w:shd w:val="clear" w:color="auto" w:fill="FFFFFF"/>
+        <w:ind w:left="916"/>
+        <w:rPr>
+          <w:rFonts w:ascii="Times New Roman" w:hAnsi="Times New Roman" w:cs="Times New Roman"/>
+          <w:iCs/>
+          <w:sz w:val="24"/>
+          <w:szCs w:val="24"/>
+        </w:rPr>
+      </w:pPr>
+      <w:r>
+        <w:rPr>
+          <w:rFonts w:ascii="Times New Roman" w:hAnsi="Times New Roman" w:cs="Times New Roman"/>
+          <w:iCs/>
+          <w:sz w:val="24"/>
+          <w:szCs w:val="24"/>
+        </w:rPr>
+        <w:t>Given that I am on the Stack Overflow homepage</w:t>
+      </w:r>
+      <w:r>
+        <w:rPr>
+          <w:rFonts w:ascii="Times New Roman" w:hAnsi="Times New Roman" w:cs="Times New Roman"/>
+          <w:iCs/>
+          <w:sz w:val="24"/>
+          <w:szCs w:val="24"/>
+        </w:rPr>
+        <w:br/>
+        <w:t>Then I can use the search bar in the topbar element</w:t>
+      </w:r>
+    </w:p>
+    <w:p>
+      <w:pPr>
+        <w:pStyle w:val="HTMLPreformatted"/>
+        <w:shd w:val="clear" w:color="auto" w:fill="FFFFFF"/>
+        <w:ind w:left="916"/>
+        <w:rPr>
+          <w:rFonts w:ascii="Times New Roman" w:hAnsi="Times New Roman" w:cs="Times New Roman"/>
+          <w:iCs/>
+          <w:sz w:val="24"/>
+          <w:szCs w:val="24"/>
+        </w:rPr>
+      </w:pPr>
+    </w:p>
+    <w:p>
+      <w:pPr>
+        <w:pStyle w:val="HTMLPreformatted"/>
+        <w:shd w:val="clear" w:color="auto" w:fill="FFFFFF"/>
+        <w:ind w:left="916"/>
+        <w:rPr>
+          <w:rFonts w:ascii="Times New Roman" w:hAnsi="Times New Roman" w:cs="Times New Roman"/>
+          <w:b/>
+          <w:iCs/>
+          <w:sz w:val="24"/>
+          <w:szCs w:val="24"/>
+        </w:rPr>
+      </w:pPr>
+      <w:r>
+        <w:rPr>
+          <w:rFonts w:ascii="Times New Roman" w:hAnsi="Times New Roman" w:cs="Times New Roman"/>
+          <w:b/>
+          <w:iCs/>
+          <w:sz w:val="24"/>
+          <w:szCs w:val="24"/>
+        </w:rPr>
+        <w:t>Searching for a Keyword</w:t>
+      </w:r>
+    </w:p>
+    <w:p>
+      <w:pPr>
+        <w:pStyle w:val="HTMLPreformatted"/>
+        <w:shd w:val="clear" w:color="auto" w:fill="FFFFFF"/>
+        <w:ind w:left="916"/>
+        <w:rPr>
+          <w:rFonts w:ascii="Times New Roman" w:hAnsi="Times New Roman" w:cs="Times New Roman"/>
+          <w:sz w:val="24"/>
+          <w:szCs w:val="24"/>
+        </w:rPr>
+      </w:pPr>
+      <w:r>
+        <w:rPr>
+          <w:rFonts w:ascii="Times New Roman" w:hAnsi="Times New Roman" w:cs="Times New Roman"/>
+          <w:iCs/>
+          <w:sz w:val="24"/>
+          <w:szCs w:val="24"/>
+        </w:rPr>
+        <w:t>Given that I am on the homepage</w:t>
+      </w:r>
+      <w:r>
+        <w:rPr>
+          <w:rFonts w:ascii="Times New Roman" w:hAnsi="Times New Roman" w:cs="Times New Roman"/>
+          <w:iCs/>
+          <w:sz w:val="24"/>
+          <w:szCs w:val="24"/>
+        </w:rPr>
+        <w:br/>
+        <w:t>When I enter a keyword into the search bar in the topbar</w:t>
+      </w:r>
+      <w:r>
+        <w:rPr>
+          <w:rFonts w:ascii="Times New Roman" w:hAnsi="Times New Roman" w:cs="Times New Roman"/>
+          <w:iCs/>
+          <w:sz w:val="24"/>
+          <w:szCs w:val="24"/>
+        </w:rPr>
+        <w:br/>
+        <w:t>Then the results should contain my keyword in the submission body</w:t>
+      </w:r>
+    </w:p>
+    <w:p>
+      <w:pPr>
+        <w:pStyle w:val="HTMLPreformatted"/>
+        <w:shd w:val="clear" w:color="auto" w:fill="FFFFFF"/>
+        <w:rPr>
+          <w:rFonts w:ascii="Times New Roman" w:hAnsi="Times New Roman" w:cs="Times New Roman"/>
+          <w:sz w:val="24"/>
+          <w:szCs w:val="24"/>
+        </w:rPr>
+      </w:pPr>
+    </w:p>
+    <w:p>
+      <w:pPr>
+        <w:pStyle w:val="HTMLPreformatted"/>
+        <w:shd w:val="clear" w:color="auto" w:fill="FFFFFF"/>
+        <w:rPr>
+          <w:rFonts w:ascii="Times New Roman" w:hAnsi="Times New Roman" w:cs="Times New Roman"/>
+          <w:b/>
+          <w:sz w:val="24"/>
+          <w:szCs w:val="24"/>
+        </w:rPr>
+      </w:pPr>
+      <w:r>
+        <w:rPr>
+          <w:rFonts w:ascii="Times New Roman" w:hAnsi="Times New Roman" w:cs="Times New Roman"/>
+          <w:sz w:val="24"/>
+          <w:szCs w:val="24"/>
+        </w:rPr>
+        <w:tab/>
+      </w:r>
+      <w:r>
+        <w:rPr>
+          <w:rFonts w:ascii="Times New Roman" w:hAnsi="Times New Roman" w:cs="Times New Roman"/>
+          <w:b/>
+          <w:sz w:val="24"/>
+          <w:szCs w:val="24"/>
+        </w:rPr>
+        <w:t>Filter Results by Score</w:t>
+      </w:r>
+    </w:p>
+    <w:p>
+      <w:pPr>
+        <w:pStyle w:val="HTMLPreformatted"/>
+        <w:shd w:val="clear" w:color="auto" w:fill="FFFFFF"/>
+        <w:ind w:left="916"/>
+        <w:rPr>
+          <w:rFonts w:ascii="Times New Roman" w:hAnsi="Times New Roman" w:cs="Times New Roman"/>
+          <w:sz w:val="24"/>
+          <w:szCs w:val="24"/>
+        </w:rPr>
+      </w:pPr>
+      <w:r>
+        <w:rPr>
+          <w:rFonts w:ascii="Times New Roman" w:hAnsi="Times New Roman" w:cs="Times New Roman"/>
+          <w:iCs/>
+          <w:sz w:val="24"/>
+          <w:szCs w:val="24"/>
+        </w:rPr>
+        <w:t>Given that I am on the homepage</w:t>
+      </w:r>
+      <w:r>
+        <w:rPr>
+          <w:rFonts w:ascii="Times New Roman" w:hAnsi="Times New Roman" w:cs="Times New Roman"/>
+          <w:iCs/>
+          <w:sz w:val="24"/>
+          <w:szCs w:val="24"/>
+        </w:rPr>
+        <w:br/>
+        <w:t>When I enter a keyword into the search bar in the topbar</w:t>
+      </w:r>
+      <w:r>
+        <w:rPr>
+          <w:rFonts w:ascii="Times New Roman" w:hAnsi="Times New Roman" w:cs="Times New Roman"/>
+          <w:iCs/>
+          <w:sz w:val="24"/>
+          <w:szCs w:val="24"/>
+        </w:rPr>
+        <w:br/>
+        <w:t>Then the results should show results with, at a minimum, the score I defined</w:t>
+      </w:r>
+    </w:p>
+    <w:p>
+      <w:pPr>
+        <w:pStyle w:val="HTMLPreformatted"/>
+        <w:shd w:val="clear" w:color="auto" w:fill="FFFFFF"/>
+        <w:rPr>
+          <w:rFonts w:ascii="Times New Roman" w:hAnsi="Times New Roman" w:cs="Times New Roman"/>
+          <w:sz w:val="24"/>
+          <w:szCs w:val="24"/>
+        </w:rPr>
+      </w:pPr>
+    </w:p>
+    <w:p>
+      <w:pPr>
+        <w:pStyle w:val="HTMLPreformatted"/>
+        <w:shd w:val="clear" w:color="auto" w:fill="FFFFFF"/>
+        <w:rPr>
+          <w:rFonts w:ascii="Times New Roman" w:hAnsi="Times New Roman" w:cs="Times New Roman"/>
+          <w:b/>
+          <w:sz w:val="24"/>
+          <w:szCs w:val="24"/>
+        </w:rPr>
+      </w:pPr>
+      <w:r>
+        <w:rPr>
+          <w:rFonts w:ascii="Times New Roman" w:hAnsi="Times New Roman" w:cs="Times New Roman"/>
+          <w:sz w:val="24"/>
+          <w:szCs w:val="24"/>
+        </w:rPr>
+        <w:tab/>
+      </w:r>
+      <w:r>
+        <w:rPr>
+          <w:rFonts w:ascii="Times New Roman" w:hAnsi="Times New Roman" w:cs="Times New Roman"/>
+          <w:b/>
+          <w:sz w:val="24"/>
+          <w:szCs w:val="24"/>
+        </w:rPr>
+        <w:t xml:space="preserve">Results Only Show </w:t>
+      </w:r>
+      <w:r>
+        <w:rPr>
+          <w:rFonts w:ascii="Times New Roman" w:hAnsi="Times New Roman" w:cs="Times New Roman"/>
+          <w:b/>
+          <w:sz w:val="24"/>
+          <w:szCs w:val="24"/>
+        </w:rPr>
+        <w:t>Questions</w:t>
+      </w:r>
+    </w:p>
+    <w:p>
+      <w:pPr>
+        <w:pStyle w:val="HTMLPreformatted"/>
+        <w:shd w:val="clear" w:color="auto" w:fill="FFFFFF"/>
+        <w:ind w:left="916"/>
+        <w:rPr>
+          <w:rFonts w:ascii="Times New Roman" w:hAnsi="Times New Roman" w:cs="Times New Roman"/>
+          <w:sz w:val="24"/>
+          <w:szCs w:val="24"/>
+        </w:rPr>
+      </w:pPr>
+      <w:r>
+        <w:rPr>
+          <w:rFonts w:ascii="Times New Roman" w:hAnsi="Times New Roman" w:cs="Times New Roman"/>
+          <w:iCs/>
+          <w:sz w:val="24"/>
+          <w:szCs w:val="24"/>
+        </w:rPr>
+        <w:t>Given that I am on the homepage</w:t>
+      </w:r>
+      <w:r>
+        <w:rPr>
+          <w:rFonts w:ascii="Times New Roman" w:hAnsi="Times New Roman" w:cs="Times New Roman"/>
+          <w:iCs/>
+          <w:sz w:val="24"/>
+          <w:szCs w:val="24"/>
+        </w:rPr>
+        <w:br/>
+        <w:t>When I enter a keyword to search into the search bar in the topbar</w:t>
+      </w:r>
+      <w:r>
+        <w:rPr>
+          <w:rFonts w:ascii="Times New Roman" w:hAnsi="Times New Roman" w:cs="Times New Roman"/>
+          <w:iCs/>
+          <w:sz w:val="24"/>
+          <w:szCs w:val="24"/>
+        </w:rPr>
+        <w:br/>
+        <w:t>Then I can add a type criteria so that I can search for only questions (votes and answer count shown)</w:t>
+      </w:r>
+    </w:p>
+    <w:p>
+      <w:pPr>
+        <w:pStyle w:val="HTMLPreformatted"/>
+        <w:shd w:val="clear" w:color="auto" w:fill="FFFFFF"/>
+        <w:rPr>
+          <w:rFonts w:ascii="Times New Roman" w:hAnsi="Times New Roman" w:cs="Times New Roman"/>
+          <w:sz w:val="24"/>
+          <w:szCs w:val="24"/>
+        </w:rPr>
+      </w:pPr>
+    </w:p>
+    <w:p>
+      <w:pPr>
+        <w:pStyle w:val="HTMLPreformatted"/>
+        <w:shd w:val="clear" w:color="auto" w:fill="FFFFFF"/>
+        <w:rPr>
+          <w:rFonts w:ascii="Times New Roman" w:hAnsi="Times New Roman" w:cs="Times New Roman"/>
+          <w:b/>
+          <w:sz w:val="24"/>
+          <w:szCs w:val="24"/>
+        </w:rPr>
+      </w:pPr>
+      <w:r>
+        <w:rPr>
+          <w:rFonts w:ascii="Times New Roman" w:hAnsi="Times New Roman" w:cs="Times New Roman"/>
+          <w:sz w:val="24"/>
+          <w:szCs w:val="24"/>
+        </w:rPr>
+        <w:tab/>
+      </w:r>
+      <w:r>
+        <w:rPr>
+          <w:rFonts w:ascii="Times New Roman" w:hAnsi="Times New Roman" w:cs="Times New Roman"/>
+          <w:b/>
+          <w:sz w:val="24"/>
+          <w:szCs w:val="24"/>
+        </w:rPr>
+        <w:t xml:space="preserve">Results Only Show </w:t>
+      </w:r>
+      <w:r>
+        <w:rPr>
+          <w:rFonts w:ascii="Times New Roman" w:hAnsi="Times New Roman" w:cs="Times New Roman"/>
+          <w:b/>
+          <w:sz w:val="24"/>
+          <w:szCs w:val="24"/>
+        </w:rPr>
+        <w:t>Answers</w:t>
+      </w:r>
+    </w:p>
+    <w:p>
+      <w:pPr>
+        <w:pStyle w:val="HTMLPreformatted"/>
+        <w:shd w:val="clear" w:color="auto" w:fill="FFFFFF"/>
+        <w:ind w:left="916"/>
+        <w:rPr>
+          <w:rFonts w:ascii="Times New Roman" w:hAnsi="Times New Roman" w:cs="Times New Roman"/>
+          <w:sz w:val="24"/>
+          <w:szCs w:val="24"/>
+        </w:rPr>
+      </w:pPr>
+      <w:r>
+        <w:rPr>
+          <w:rFonts w:ascii="Times New Roman" w:hAnsi="Times New Roman" w:cs="Times New Roman"/>
+          <w:iCs/>
+          <w:sz w:val="24"/>
+          <w:szCs w:val="24"/>
+        </w:rPr>
+        <w:t>Given that I am on the homepage</w:t>
+      </w:r>
+      <w:r>
+        <w:rPr>
+          <w:rFonts w:ascii="Times New Roman" w:hAnsi="Times New Roman" w:cs="Times New Roman"/>
+          <w:iCs/>
+          <w:sz w:val="24"/>
+          <w:szCs w:val="24"/>
+        </w:rPr>
+        <w:br/>
+        <w:t>When I enter a keyword to search into the search bar in the topbar</w:t>
+      </w:r>
+      <w:r>
+        <w:rPr>
+          <w:rFonts w:ascii="Times New Roman" w:hAnsi="Times New Roman" w:cs="Times New Roman"/>
+          <w:iCs/>
+          <w:sz w:val="24"/>
+          <w:szCs w:val="24"/>
+        </w:rPr>
+        <w:br/>
+        <w:t>Then I can add a type criteria so that I can search for only answers (only votes shown)</w:t>
+      </w:r>
+    </w:p>
+    <w:p>
+      <w:pPr>
+        <w:pStyle w:val="HTMLPreformatted"/>
+        <w:shd w:val="clear" w:color="auto" w:fill="FFFFFF"/>
+        <w:rPr>
+          <w:rFonts w:ascii="Times New Roman" w:hAnsi="Times New Roman" w:cs="Times New Roman"/>
+          <w:sz w:val="24"/>
+          <w:szCs w:val="24"/>
+        </w:rPr>
+      </w:pPr>
+    </w:p>
+    <w:p>
+      <w:pPr>
+        <w:pStyle w:val="HTMLPreformatted"/>
+        <w:shd w:val="clear" w:color="auto" w:fill="FFFFFF"/>
+        <w:rPr>
+          <w:rFonts w:ascii="Times New Roman" w:hAnsi="Times New Roman" w:cs="Times New Roman"/>
+          <w:b/>
+          <w:sz w:val="24"/>
+          <w:szCs w:val="24"/>
+        </w:rPr>
+      </w:pPr>
+      <w:r>
+        <w:rPr>
+          <w:rFonts w:ascii="Times New Roman" w:hAnsi="Times New Roman" w:cs="Times New Roman"/>
+          <w:sz w:val="24"/>
+          <w:szCs w:val="24"/>
+        </w:rPr>
+        <w:tab/>
+      </w:r>
+      <w:r>
+        <w:rPr>
+          <w:rFonts w:ascii="Times New Roman" w:hAnsi="Times New Roman" w:cs="Times New Roman"/>
+          <w:b/>
+          <w:sz w:val="24"/>
+          <w:szCs w:val="24"/>
+        </w:rPr>
+        <w:t>Filter Results by Tags</w:t>
+      </w:r>
+    </w:p>
+    <w:p>
+      <w:pPr>
+        <w:pStyle w:val="HTMLPreformatted"/>
+        <w:shd w:val="clear" w:color="auto" w:fill="FFFFFF"/>
+        <w:ind w:left="916"/>
+        <w:rPr>
+          <w:rFonts w:ascii="Times New Roman" w:hAnsi="Times New Roman" w:cs="Times New Roman"/>
+          <w:sz w:val="24"/>
+          <w:szCs w:val="24"/>
+        </w:rPr>
+      </w:pPr>
+      <w:r>
+        <w:rPr>
+          <w:rFonts w:ascii="Times New Roman" w:hAnsi="Times New Roman" w:cs="Times New Roman"/>
+          <w:iCs/>
+          <w:sz w:val="24"/>
+          <w:szCs w:val="24"/>
+        </w:rPr>
+        <w:t>Given that I am on the homepage</w:t>
+      </w:r>
+      <w:r>
+        <w:rPr>
+          <w:rFonts w:ascii="Times New Roman" w:hAnsi="Times New Roman" w:cs="Times New Roman"/>
+          <w:iCs/>
+          <w:sz w:val="24"/>
+          <w:szCs w:val="24"/>
+        </w:rPr>
+        <w:br/>
+        <w:t>When I enter a keyword into the search bar in the topbar</w:t>
+      </w:r>
+      <w:r>
+        <w:rPr>
+          <w:rFonts w:ascii="Times New Roman" w:hAnsi="Times New Roman" w:cs="Times New Roman"/>
+          <w:iCs/>
+          <w:sz w:val="24"/>
+          <w:szCs w:val="24"/>
+        </w:rPr>
+        <w:br/>
+        <w:t>Then the results should contain my keyword in the results' tags</w:t>
+      </w:r>
+    </w:p>
+    <w:p>
+      <w:pPr>
+        <w:pStyle w:val="HTMLPreformatted"/>
+        <w:shd w:val="clear" w:color="auto" w:fill="FFFFFF"/>
+        <w:rPr>
+          <w:rFonts w:ascii="Times New Roman" w:hAnsi="Times New Roman" w:cs="Times New Roman"/>
+          <w:sz w:val="24"/>
+          <w:szCs w:val="24"/>
+        </w:rPr>
+      </w:pPr>
+    </w:p>
+    <w:p>
+      <w:pPr>
+        <w:pStyle w:val="HTMLPreformatted"/>
+        <w:shd w:val="clear" w:color="auto" w:fill="FFFFFF"/>
+        <w:rPr>
+          <w:rFonts w:ascii="Times New Roman" w:hAnsi="Times New Roman" w:cs="Times New Roman"/>
+          <w:b/>
+          <w:sz w:val="24"/>
+          <w:szCs w:val="24"/>
+        </w:rPr>
+      </w:pPr>
+      <w:r>
+        <w:rPr>
+          <w:rFonts w:ascii="Times New Roman" w:hAnsi="Times New Roman" w:cs="Times New Roman"/>
+          <w:sz w:val="24"/>
+          <w:szCs w:val="24"/>
+        </w:rPr>
+        <w:tab/>
+      </w:r>
+      <w:r>
+        <w:rPr>
+          <w:rFonts w:ascii="Times New Roman" w:hAnsi="Times New Roman" w:cs="Times New Roman"/>
+          <w:b/>
+          <w:sz w:val="24"/>
+          <w:szCs w:val="24"/>
+        </w:rPr>
+        <w:t>Filter Results by Views Count</w:t>
+      </w:r>
+    </w:p>
+    <w:p>
+      <w:pPr>
+        <w:pStyle w:val="HTMLPreformatted"/>
+        <w:shd w:val="clear" w:color="auto" w:fill="FFFFFF"/>
+        <w:ind w:left="916"/>
+        <w:rPr>
+          <w:rFonts w:ascii="Times New Roman" w:hAnsi="Times New Roman" w:cs="Times New Roman"/>
+          <w:sz w:val="24"/>
+          <w:szCs w:val="24"/>
+        </w:rPr>
+      </w:pPr>
+      <w:r>
+        <w:rPr>
+          <w:rFonts w:ascii="Times New Roman" w:hAnsi="Times New Roman" w:cs="Times New Roman"/>
+          <w:iCs/>
+          <w:sz w:val="24"/>
+          <w:szCs w:val="24"/>
+        </w:rPr>
+        <w:t>Given that I am on the homepage</w:t>
+      </w:r>
+      <w:r>
+        <w:rPr>
+          <w:rFonts w:ascii="Times New Roman" w:hAnsi="Times New Roman" w:cs="Times New Roman"/>
+          <w:iCs/>
+          <w:sz w:val="24"/>
+          <w:szCs w:val="24"/>
+        </w:rPr>
+        <w:br/>
+        <w:t>When I enter a keyword into the search bar in the topbar</w:t>
+      </w:r>
+      <w:r>
+        <w:rPr>
+          <w:rFonts w:ascii="Times New Roman" w:hAnsi="Times New Roman" w:cs="Times New Roman"/>
+          <w:iCs/>
+          <w:sz w:val="24"/>
+          <w:szCs w:val="24"/>
+        </w:rPr>
+        <w:br/>
+        <w:t>Then I can add a views criteria to see the results with at least the amount of views I specify</w:t>
+      </w:r>
+    </w:p>
+    <w:p/>
+    <w:p>
+      <w:pPr>
+        <w:pStyle w:val="ListParagraph"/>
+        <w:numPr>
+          <w:ilvl w:val="0"/>
+          <w:numId w:val="3"/>
+        </w:numPr>
+        <w:rPr>
+          <w:b/>
+        </w:rPr>
+      </w:pPr>
+      <w:r>
+        <w:rPr>
+          <w:b/>
+        </w:rPr>
+        <w:t>Tags</w:t>
+      </w:r>
+    </w:p>
+    <w:p>
+      <w:pPr>
+        <w:pStyle w:val="HTMLPreformatted"/>
+        <w:shd w:val="clear" w:color="auto" w:fill="FFFFFF"/>
+        <w:ind w:left="720"/>
+        <w:rPr>
+          <w:rFonts w:ascii="Times New Roman" w:hAnsi="Times New Roman" w:cs="Times New Roman"/>
+          <w:iCs/>
+          <w:sz w:val="24"/>
+          <w:szCs w:val="24"/>
+        </w:rPr>
+      </w:pPr>
+      <w:r>
+        <w:rPr>
+          <w:rFonts w:ascii="Times New Roman" w:hAnsi="Times New Roman" w:cs="Times New Roman"/>
+          <w:iCs/>
+          <w:sz w:val="24"/>
+          <w:szCs w:val="24"/>
+        </w:rPr>
+        <w:t>As a Stack Overflow user</w:t>
+      </w:r>
+      <w:r>
+        <w:rPr>
+          <w:rFonts w:ascii="Times New Roman" w:hAnsi="Times New Roman" w:cs="Times New Roman"/>
+          <w:iCs/>
+          <w:sz w:val="24"/>
+          <w:szCs w:val="24"/>
+        </w:rPr>
+        <w:br/>
+      </w:r>
+      <w:r>
+        <w:rPr>
+          <w:rFonts w:ascii="Times New Roman" w:hAnsi="Times New Roman" w:cs="Times New Roman"/>
+          <w:iCs/>
+          <w:sz w:val="24"/>
+          <w:szCs w:val="24"/>
+        </w:rPr>
+        <w:t>I want to be able to browse through tags</w:t>
+      </w:r>
+      <w:r>
+        <w:rPr>
+          <w:rFonts w:ascii="Times New Roman" w:hAnsi="Times New Roman" w:cs="Times New Roman"/>
+          <w:iCs/>
+          <w:sz w:val="24"/>
+          <w:szCs w:val="24"/>
+        </w:rPr>
+        <w:br/>
+        <w:t>So that I can find topics that interest me</w:t>
+      </w:r>
+    </w:p>
+    <w:p>
+      <w:pPr>
+        <w:pStyle w:val="ListParagraph"/>
+        <w:tabs>
+          <w:tab w:val="left" w:pos="900"/>
+        </w:tabs>
+      </w:pPr>
+      <w:r>
+        <w:tab/>
+      </w:r>
+    </w:p>
+    <w:p>
+      <w:pPr>
+        <w:pStyle w:val="ListParagraph"/>
+        <w:tabs>
+          <w:tab w:val="left" w:pos="900"/>
+        </w:tabs>
+        <w:rPr>
+          <w:b/>
+        </w:rPr>
+      </w:pPr>
+      <w:r>
+        <w:tab/>
+      </w:r>
+      <w:r>
+        <w:rPr>
+          <w:b/>
+        </w:rPr>
+        <w:t>Tag Search is Accessible to all Users</w:t>
+      </w:r>
+    </w:p>
+    <w:p>
+      <w:pPr>
+        <w:pStyle w:val="HTMLPreformatted"/>
+        <w:shd w:val="clear" w:color="auto" w:fill="FFFFFF"/>
+        <w:ind w:left="916"/>
+        <w:rPr>
+          <w:rFonts w:ascii="Times New Roman" w:hAnsi="Times New Roman" w:cs="Times New Roman"/>
+          <w:sz w:val="24"/>
+          <w:szCs w:val="24"/>
+        </w:rPr>
+      </w:pPr>
+      <w:r>
+        <w:rPr>
+          <w:rFonts w:ascii="Times New Roman" w:hAnsi="Times New Roman" w:cs="Times New Roman"/>
+          <w:iCs/>
+          <w:sz w:val="24"/>
+          <w:szCs w:val="24"/>
+        </w:rPr>
+        <w:t>Given that I am on the homepage</w:t>
+      </w:r>
+      <w:r>
+        <w:rPr>
+          <w:rFonts w:ascii="Times New Roman" w:hAnsi="Times New Roman" w:cs="Times New Roman"/>
+          <w:iCs/>
+          <w:sz w:val="24"/>
+          <w:szCs w:val="24"/>
+        </w:rPr>
+        <w:br/>
+        <w:t>When I click on the Tags button</w:t>
+      </w:r>
+      <w:r>
+        <w:rPr>
+          <w:rFonts w:ascii="Times New Roman" w:hAnsi="Times New Roman" w:cs="Times New Roman"/>
+          <w:iCs/>
+          <w:sz w:val="24"/>
+          <w:szCs w:val="24"/>
+        </w:rPr>
+        <w:br/>
+        <w:t>Then I should be presented the Tags search page</w:t>
+      </w:r>
+    </w:p>
+    <w:p>
+      <w:pPr>
+        <w:rPr>
+          <w:rFonts w:cs="Times New Roman"/>
+          <w:szCs w:val="24"/>
+        </w:rPr>
+      </w:pPr>
+      <w:r>
+        <w:rPr>
+          <w:rFonts w:cs="Times New Roman"/>
+          <w:szCs w:val="24"/>
+        </w:rPr>
+        <w:br w:type="page"/>
+      </w:r>
+    </w:p>
+    <w:p>
+      <w:pPr>
+        <w:tabs>
+          <w:tab w:val="left" w:pos="900"/>
+        </w:tabs>
+        <w:rPr>
+          <w:rFonts w:cs="Times New Roman"/>
+          <w:b/>
+          <w:szCs w:val="24"/>
+        </w:rPr>
+      </w:pPr>
+      <w:r>
+        <w:rPr>
+          <w:rFonts w:cs="Times New Roman"/>
+          <w:szCs w:val="24"/>
+        </w:rPr>
+        <w:lastRenderedPageBreak/>
+        <w:tab/>
+      </w:r>
+      <w:r>
+        <w:rPr>
+          <w:rFonts w:cs="Times New Roman"/>
+          <w:b/>
+          <w:szCs w:val="24"/>
+        </w:rPr>
+        <w:t>Search Tags by Most Popular</w:t>
+      </w:r>
+    </w:p>
+    <w:p>
+      <w:pPr>
+        <w:pStyle w:val="HTMLPreformatted"/>
+        <w:shd w:val="clear" w:color="auto" w:fill="FFFFFF"/>
+        <w:ind w:left="916"/>
+        <w:rPr>
+          <w:rFonts w:ascii="Times New Roman" w:hAnsi="Times New Roman" w:cs="Times New Roman"/>
+          <w:sz w:val="24"/>
+          <w:szCs w:val="24"/>
+        </w:rPr>
+      </w:pPr>
+      <w:r>
+        <w:rPr>
+          <w:rFonts w:ascii="Times New Roman" w:hAnsi="Times New Roman" w:cs="Times New Roman"/>
+          <w:iCs/>
+          <w:sz w:val="24"/>
+          <w:szCs w:val="24"/>
+        </w:rPr>
+        <w:t>Given that I am on the Tags search page</w:t>
+      </w:r>
+      <w:r>
+        <w:rPr>
+          <w:rFonts w:ascii="Times New Roman" w:hAnsi="Times New Roman" w:cs="Times New Roman"/>
+          <w:iCs/>
+          <w:sz w:val="24"/>
+          <w:szCs w:val="24"/>
+        </w:rPr>
+        <w:br/>
+        <w:t>When I click on the "popular" tab</w:t>
+      </w:r>
+      <w:r>
+        <w:rPr>
+          <w:rFonts w:ascii="Times New Roman" w:hAnsi="Times New Roman" w:cs="Times New Roman"/>
+          <w:iCs/>
+          <w:sz w:val="24"/>
+          <w:szCs w:val="24"/>
+        </w:rPr>
+        <w:br/>
+        <w:t>Then the tags should show how many times the tag has been used today and this week</w:t>
+      </w:r>
+    </w:p>
+    <w:p>
+      <w:pPr>
+        <w:tabs>
+          <w:tab w:val="left" w:pos="900"/>
+        </w:tabs>
+        <w:rPr>
+          <w:rFonts w:cs="Times New Roman"/>
+          <w:szCs w:val="24"/>
+        </w:rPr>
+      </w:pPr>
+    </w:p>
+    <w:p>
+      <w:pPr>
+        <w:tabs>
+          <w:tab w:val="left" w:pos="900"/>
+        </w:tabs>
+        <w:rPr>
+          <w:rFonts w:cs="Times New Roman"/>
+          <w:b/>
+          <w:szCs w:val="24"/>
+        </w:rPr>
+      </w:pPr>
+      <w:r>
+        <w:rPr>
+          <w:rFonts w:cs="Times New Roman"/>
+          <w:szCs w:val="24"/>
+        </w:rPr>
+        <w:tab/>
+      </w:r>
+      <w:r>
+        <w:rPr>
+          <w:rFonts w:cs="Times New Roman"/>
+          <w:b/>
+          <w:szCs w:val="24"/>
+        </w:rPr>
+        <w:t>Search Tags by Name</w:t>
+      </w:r>
+    </w:p>
+    <w:p>
+      <w:pPr>
+        <w:pStyle w:val="HTMLPreformatted"/>
+        <w:shd w:val="clear" w:color="auto" w:fill="FFFFFF"/>
+        <w:ind w:left="916"/>
+        <w:rPr>
+          <w:rFonts w:ascii="Times New Roman" w:hAnsi="Times New Roman" w:cs="Times New Roman"/>
+          <w:sz w:val="24"/>
+          <w:szCs w:val="24"/>
+        </w:rPr>
+      </w:pPr>
+      <w:r>
+        <w:rPr>
+          <w:rFonts w:ascii="Times New Roman" w:hAnsi="Times New Roman" w:cs="Times New Roman"/>
+          <w:iCs/>
+          <w:sz w:val="24"/>
+          <w:szCs w:val="24"/>
+        </w:rPr>
+        <w:t>Given that I am on the Tags search page</w:t>
+      </w:r>
+      <w:r>
+        <w:rPr>
+          <w:rFonts w:ascii="Times New Roman" w:hAnsi="Times New Roman" w:cs="Times New Roman"/>
+          <w:iCs/>
+          <w:sz w:val="24"/>
+          <w:szCs w:val="24"/>
+        </w:rPr>
+        <w:br/>
+        <w:t>When I click on the "name" tab</w:t>
+      </w:r>
+      <w:r>
+        <w:rPr>
+          <w:rFonts w:ascii="Times New Roman" w:hAnsi="Times New Roman" w:cs="Times New Roman"/>
+          <w:iCs/>
+          <w:sz w:val="24"/>
+          <w:szCs w:val="24"/>
+        </w:rPr>
+        <w:br/>
+        <w:t>Then the tags should be sorted by name in alphabetical order</w:t>
+      </w:r>
+    </w:p>
+    <w:p>
+      <w:pPr>
+        <w:tabs>
+          <w:tab w:val="left" w:pos="900"/>
+        </w:tabs>
+        <w:rPr>
+          <w:rFonts w:cs="Times New Roman"/>
+          <w:szCs w:val="24"/>
+        </w:rPr>
+      </w:pPr>
+    </w:p>
+    <w:p>
+      <w:pPr>
+        <w:tabs>
+          <w:tab w:val="left" w:pos="900"/>
+        </w:tabs>
+        <w:rPr>
+          <w:rFonts w:cs="Times New Roman"/>
+          <w:b/>
+          <w:szCs w:val="24"/>
+        </w:rPr>
+      </w:pPr>
+      <w:r>
+        <w:rPr>
+          <w:rFonts w:cs="Times New Roman"/>
+          <w:szCs w:val="24"/>
+        </w:rPr>
+        <w:tab/>
+      </w:r>
+      <w:r>
+        <w:rPr>
+          <w:rFonts w:cs="Times New Roman"/>
+          <w:b/>
+          <w:szCs w:val="24"/>
+        </w:rPr>
+        <w:t>Search Tags by Recently Created</w:t>
+      </w:r>
+    </w:p>
+    <w:p>
+      <w:pPr>
+        <w:pStyle w:val="HTMLPreformatted"/>
+        <w:shd w:val="clear" w:color="auto" w:fill="FFFFFF"/>
+        <w:ind w:left="916"/>
+        <w:rPr>
+          <w:rFonts w:ascii="Times New Roman" w:hAnsi="Times New Roman" w:cs="Times New Roman"/>
+          <w:sz w:val="24"/>
+          <w:szCs w:val="24"/>
+        </w:rPr>
+      </w:pPr>
+      <w:r>
+        <w:rPr>
+          <w:rFonts w:ascii="Times New Roman" w:hAnsi="Times New Roman" w:cs="Times New Roman"/>
+          <w:iCs/>
+          <w:sz w:val="24"/>
+          <w:szCs w:val="24"/>
+        </w:rPr>
+        <w:t>Given that I am on the Tags search page</w:t>
+      </w:r>
+      <w:r>
+        <w:rPr>
+          <w:rFonts w:ascii="Times New Roman" w:hAnsi="Times New Roman" w:cs="Times New Roman"/>
+          <w:iCs/>
+          <w:sz w:val="24"/>
+          <w:szCs w:val="24"/>
+        </w:rPr>
+        <w:br/>
+        <w:t>When I click on the "new" tab</w:t>
+      </w:r>
+      <w:r>
+        <w:rPr>
+          <w:rFonts w:ascii="Times New Roman" w:hAnsi="Times New Roman" w:cs="Times New Roman"/>
+          <w:iCs/>
+          <w:sz w:val="24"/>
+          <w:szCs w:val="24"/>
+        </w:rPr>
+        <w:br/>
+        <w:t>Then the tags should be sorted by most recently created</w:t>
+      </w:r>
+    </w:p>
+    <w:p>
+      <w:pPr>
+        <w:tabs>
+          <w:tab w:val="left" w:pos="900"/>
+        </w:tabs>
+        <w:rPr>
+          <w:rFonts w:cs="Times New Roman"/>
+          <w:szCs w:val="24"/>
+        </w:rPr>
+      </w:pPr>
+    </w:p>
+    <w:p>
+      <w:pPr>
+        <w:tabs>
+          <w:tab w:val="left" w:pos="900"/>
+        </w:tabs>
+        <w:rPr>
+          <w:rFonts w:cs="Times New Roman"/>
+          <w:b/>
+          <w:szCs w:val="24"/>
+        </w:rPr>
+      </w:pPr>
+      <w:r>
+        <w:rPr>
+          <w:rFonts w:cs="Times New Roman"/>
+          <w:szCs w:val="24"/>
+        </w:rPr>
+        <w:tab/>
+      </w:r>
+      <w:r>
+        <w:rPr>
+          <w:rFonts w:cs="Times New Roman"/>
+          <w:b/>
+          <w:szCs w:val="24"/>
+        </w:rPr>
+        <w:t xml:space="preserve">Use Tags Search Bar </w:t>
+      </w:r>
+    </w:p>
+    <w:p>
+      <w:pPr>
+        <w:pStyle w:val="HTMLPreformatted"/>
+        <w:shd w:val="clear" w:color="auto" w:fill="FFFFFF"/>
+        <w:ind w:left="916"/>
+        <w:rPr>
+          <w:color w:val="000000"/>
+          <w:sz w:val="18"/>
+          <w:szCs w:val="18"/>
+        </w:rPr>
+      </w:pPr>
+      <w:r>
+        <w:rPr>
+          <w:rFonts w:ascii="Times New Roman" w:hAnsi="Times New Roman" w:cs="Times New Roman"/>
+          <w:iCs/>
+          <w:sz w:val="24"/>
+          <w:szCs w:val="24"/>
+        </w:rPr>
+        <w:t>Given that I am on the Tags search page</w:t>
+      </w:r>
+      <w:r>
+        <w:rPr>
+          <w:rFonts w:ascii="Times New Roman" w:hAnsi="Times New Roman" w:cs="Times New Roman"/>
+          <w:iCs/>
+          <w:sz w:val="24"/>
+          <w:szCs w:val="24"/>
+        </w:rPr>
+        <w:br/>
+        <w:t>When I use the search bar to find tags</w:t>
+      </w:r>
+      <w:r>
+        <w:rPr>
+          <w:rFonts w:ascii="Times New Roman" w:hAnsi="Times New Roman" w:cs="Times New Roman"/>
+          <w:iCs/>
+          <w:sz w:val="24"/>
+          <w:szCs w:val="24"/>
+        </w:rPr>
+        <w:br/>
+        <w:t>Then the results should contain my query in the tag</w:t>
+      </w:r>
+    </w:p>
+    <w:p>
+      <w:pPr>
+        <w:pStyle w:val="ListParagraph"/>
+      </w:pPr>
+    </w:p>
+    <w:p>
+      <w:pPr>
+        <w:pStyle w:val="ListParagraph"/>
+        <w:numPr>
+          <w:ilvl w:val="0"/>
+          <w:numId w:val="3"/>
+        </w:numPr>
+        <w:rPr>
+          <w:b/>
+        </w:rPr>
+      </w:pPr>
+      <w:r>
+        <w:rPr>
+          <w:b/>
+        </w:rPr>
+        <w:t>Users</w:t>
+      </w:r>
+    </w:p>
+    <w:p>
+      <w:pPr>
+        <w:pStyle w:val="HTMLPreformatted"/>
+        <w:shd w:val="clear" w:color="auto" w:fill="FFFFFF"/>
+        <w:ind w:left="720"/>
+        <w:rPr>
+          <w:rFonts w:ascii="Times New Roman" w:hAnsi="Times New Roman" w:cs="Times New Roman"/>
+          <w:sz w:val="24"/>
+          <w:szCs w:val="18"/>
+        </w:rPr>
+      </w:pPr>
+      <w:r>
+        <w:rPr>
+          <w:rFonts w:ascii="Times New Roman" w:hAnsi="Times New Roman" w:cs="Times New Roman"/>
+          <w:iCs/>
+          <w:sz w:val="24"/>
+          <w:szCs w:val="18"/>
+        </w:rPr>
+        <w:t>As a Stack Overflow user</w:t>
+      </w:r>
+      <w:r>
+        <w:rPr>
+          <w:rFonts w:ascii="Times New Roman" w:hAnsi="Times New Roman" w:cs="Times New Roman"/>
+          <w:iCs/>
+          <w:sz w:val="24"/>
+          <w:szCs w:val="18"/>
+        </w:rPr>
+        <w:br/>
+        <w:t>I want to be able to find users based on reputation, account creation date, voters, editors, and moderators</w:t>
+      </w:r>
+      <w:r>
+        <w:rPr>
+          <w:rFonts w:ascii="Times New Roman" w:hAnsi="Times New Roman" w:cs="Times New Roman"/>
+          <w:iCs/>
+          <w:sz w:val="24"/>
+          <w:szCs w:val="18"/>
+        </w:rPr>
+        <w:br/>
+        <w:t>So that I can decide which users are reputable or not</w:t>
+      </w:r>
+    </w:p>
+    <w:p>
+      <w:pPr>
+        <w:pStyle w:val="ListParagraph"/>
+      </w:pPr>
+    </w:p>
+    <w:p>
+      <w:pPr>
+        <w:pStyle w:val="HTMLPreformatted"/>
+        <w:shd w:val="clear" w:color="auto" w:fill="FFFFFF"/>
+        <w:ind w:left="916"/>
+        <w:rPr>
+          <w:rFonts w:ascii="Times New Roman" w:hAnsi="Times New Roman" w:cs="Times New Roman"/>
+          <w:b/>
+          <w:iCs/>
+          <w:sz w:val="24"/>
+          <w:szCs w:val="18"/>
+        </w:rPr>
+      </w:pPr>
+      <w:r>
+        <w:rPr>
+          <w:rFonts w:ascii="Times New Roman" w:hAnsi="Times New Roman" w:cs="Times New Roman"/>
+          <w:b/>
+          <w:iCs/>
+          <w:sz w:val="24"/>
+          <w:szCs w:val="18"/>
+        </w:rPr>
+        <w:t>Users Search is Accessible to all Users</w:t>
+      </w:r>
+    </w:p>
+    <w:p>
+      <w:pPr>
+        <w:pStyle w:val="HTMLPreformatted"/>
+        <w:shd w:val="clear" w:color="auto" w:fill="FFFFFF"/>
+        <w:ind w:left="916"/>
+        <w:rPr>
+          <w:rFonts w:ascii="Times New Roman" w:hAnsi="Times New Roman" w:cs="Times New Roman"/>
+          <w:sz w:val="24"/>
+          <w:szCs w:val="18"/>
+        </w:rPr>
+      </w:pPr>
+      <w:r>
+        <w:rPr>
+          <w:rFonts w:ascii="Times New Roman" w:hAnsi="Times New Roman" w:cs="Times New Roman"/>
+          <w:iCs/>
+          <w:sz w:val="24"/>
+          <w:szCs w:val="18"/>
+        </w:rPr>
+        <w:t>Given that I am on the homepage</w:t>
+      </w:r>
+      <w:r>
+        <w:rPr>
+          <w:rFonts w:ascii="Times New Roman" w:hAnsi="Times New Roman" w:cs="Times New Roman"/>
+          <w:iCs/>
+          <w:sz w:val="24"/>
+          <w:szCs w:val="18"/>
+        </w:rPr>
+        <w:br/>
+        <w:t>When I click on the Users button</w:t>
+      </w:r>
+      <w:r>
+        <w:rPr>
+          <w:rFonts w:ascii="Times New Roman" w:hAnsi="Times New Roman" w:cs="Times New Roman"/>
+          <w:iCs/>
+          <w:sz w:val="24"/>
+          <w:szCs w:val="18"/>
+        </w:rPr>
+        <w:br/>
+        <w:t>Then I should be presented the Users search page</w:t>
+      </w:r>
+    </w:p>
+    <w:p>
+      <w:pPr>
+        <w:tabs>
+          <w:tab w:val="left" w:pos="900"/>
+        </w:tabs>
+        <w:rPr>
+          <w:rFonts w:cs="Times New Roman"/>
+          <w:sz w:val="36"/>
+        </w:rPr>
+      </w:pPr>
+    </w:p>
+    <w:p>
+      <w:pPr>
+        <w:tabs>
+          <w:tab w:val="left" w:pos="900"/>
+        </w:tabs>
+        <w:rPr>
+          <w:rFonts w:cs="Times New Roman"/>
+          <w:b/>
+        </w:rPr>
+      </w:pPr>
+      <w:r>
+        <w:rPr>
+          <w:rFonts w:cs="Times New Roman"/>
+          <w:sz w:val="36"/>
+        </w:rPr>
+        <w:tab/>
+      </w:r>
+      <w:r>
+        <w:rPr>
+          <w:rFonts w:cs="Times New Roman"/>
+          <w:b/>
+        </w:rPr>
+        <w:t>Filters by Scores Earned by Most Recent Users</w:t>
+      </w:r>
+    </w:p>
+    <w:p>
+      <w:pPr>
+        <w:pStyle w:val="HTMLPreformatted"/>
+        <w:shd w:val="clear" w:color="auto" w:fill="FFFFFF"/>
+        <w:ind w:left="916"/>
+        <w:rPr>
+          <w:rFonts w:ascii="Times New Roman" w:hAnsi="Times New Roman" w:cs="Times New Roman"/>
+          <w:sz w:val="24"/>
+          <w:szCs w:val="18"/>
+        </w:rPr>
+      </w:pPr>
+      <w:r>
+        <w:rPr>
+          <w:rFonts w:ascii="Times New Roman" w:hAnsi="Times New Roman" w:cs="Times New Roman"/>
+          <w:iCs/>
+          <w:sz w:val="24"/>
+          <w:szCs w:val="18"/>
+        </w:rPr>
+        <w:t>Given that I am on the Users search page</w:t>
+      </w:r>
+      <w:r>
+        <w:rPr>
+          <w:rFonts w:ascii="Times New Roman" w:hAnsi="Times New Roman" w:cs="Times New Roman"/>
+          <w:iCs/>
+          <w:sz w:val="24"/>
+          <w:szCs w:val="18"/>
+        </w:rPr>
+        <w:br/>
+        <w:t>When I click on the "new users" tab</w:t>
+      </w:r>
+      <w:r>
+        <w:rPr>
+          <w:rFonts w:ascii="Times New Roman" w:hAnsi="Times New Roman" w:cs="Times New Roman"/>
+          <w:iCs/>
+          <w:sz w:val="24"/>
+          <w:szCs w:val="18"/>
+        </w:rPr>
+        <w:br/>
+        <w:t>Then I should be able to see users created within the past 31 days ordered by their reputation scores</w:t>
+      </w:r>
+    </w:p>
+    <w:p>
+      <w:pPr>
+        <w:pStyle w:val="ListParagraph"/>
+        <w:tabs>
+          <w:tab w:val="left" w:pos="900"/>
+        </w:tabs>
+        <w:ind w:left="1636"/>
+        <w:rPr>
+          <w:rFonts w:cs="Times New Roman"/>
+          <w:sz w:val="36"/>
+        </w:rPr>
+      </w:pPr>
+    </w:p>
+    <w:p>
+      <w:pPr>
+        <w:pStyle w:val="HTMLPreformatted"/>
+        <w:shd w:val="clear" w:color="auto" w:fill="FFFFFF"/>
+        <w:ind w:left="916"/>
+        <w:rPr>
+          <w:rFonts w:ascii="Times New Roman" w:hAnsi="Times New Roman" w:cs="Times New Roman"/>
+          <w:b/>
+          <w:iCs/>
+          <w:sz w:val="24"/>
+          <w:szCs w:val="18"/>
+        </w:rPr>
+      </w:pPr>
+      <w:r>
+        <w:rPr>
+          <w:rFonts w:ascii="Times New Roman" w:hAnsi="Times New Roman" w:cs="Times New Roman"/>
+          <w:b/>
+          <w:iCs/>
+          <w:sz w:val="24"/>
+          <w:szCs w:val="18"/>
+        </w:rPr>
+        <w:t>User Search Bar to Find Specific Users</w:t>
+      </w:r>
+    </w:p>
+    <w:p>
+      <w:pPr>
+        <w:pStyle w:val="HTMLPreformatted"/>
+        <w:shd w:val="clear" w:color="auto" w:fill="FFFFFF"/>
+        <w:ind w:left="916"/>
+        <w:rPr>
+          <w:rFonts w:ascii="Times New Roman" w:hAnsi="Times New Roman" w:cs="Times New Roman"/>
+          <w:sz w:val="24"/>
+          <w:szCs w:val="18"/>
+        </w:rPr>
+      </w:pPr>
+      <w:r>
+        <w:rPr>
+          <w:rFonts w:ascii="Times New Roman" w:hAnsi="Times New Roman" w:cs="Times New Roman"/>
+          <w:iCs/>
+          <w:sz w:val="24"/>
+          <w:szCs w:val="18"/>
+        </w:rPr>
+        <w:t>Given that I am on the Users search page</w:t>
+      </w:r>
+      <w:r>
+        <w:rPr>
+          <w:rFonts w:ascii="Times New Roman" w:hAnsi="Times New Roman" w:cs="Times New Roman"/>
+          <w:iCs/>
+          <w:sz w:val="24"/>
+          <w:szCs w:val="18"/>
+        </w:rPr>
+        <w:br/>
+        <w:t>When I enter a username in the "find users" search box</w:t>
+      </w:r>
+      <w:r>
+        <w:rPr>
+          <w:rFonts w:ascii="Times New Roman" w:hAnsi="Times New Roman" w:cs="Times New Roman"/>
+          <w:iCs/>
+          <w:sz w:val="24"/>
+          <w:szCs w:val="18"/>
+        </w:rPr>
+        <w:br/>
+        <w:t>Then I should be presented with usernames containing that exact name</w:t>
+      </w:r>
+    </w:p>
+    <w:p>
+      <w:pPr>
+        <w:pStyle w:val="ListParagraph"/>
+        <w:tabs>
+          <w:tab w:val="left" w:pos="900"/>
+        </w:tabs>
+        <w:ind w:left="1636"/>
+        <w:rPr>
+          <w:rFonts w:cs="Times New Roman"/>
+          <w:sz w:val="36"/>
+        </w:rPr>
+      </w:pPr>
+    </w:p>
+    <w:p>
+      <w:pPr>
+        <w:pStyle w:val="HTMLPreformatted"/>
+        <w:shd w:val="clear" w:color="auto" w:fill="FFFFFF"/>
+        <w:ind w:left="916"/>
+        <w:rPr>
+          <w:rFonts w:ascii="Times New Roman" w:hAnsi="Times New Roman" w:cs="Times New Roman"/>
+          <w:iCs/>
+          <w:sz w:val="24"/>
+          <w:szCs w:val="18"/>
+        </w:rPr>
+      </w:pPr>
+    </w:p>
+    <w:p>
+      <w:pPr>
+        <w:pStyle w:val="HTMLPreformatted"/>
+        <w:shd w:val="clear" w:color="auto" w:fill="FFFFFF"/>
+        <w:ind w:left="916"/>
+        <w:rPr>
+          <w:rFonts w:ascii="Times New Roman" w:hAnsi="Times New Roman" w:cs="Times New Roman"/>
+          <w:iCs/>
+          <w:sz w:val="24"/>
+          <w:szCs w:val="18"/>
+        </w:rPr>
+      </w:pPr>
+    </w:p>
+    <w:p>
+      <w:pPr>
+        <w:pStyle w:val="HTMLPreformatted"/>
+        <w:shd w:val="clear" w:color="auto" w:fill="FFFFFF"/>
+        <w:ind w:left="916"/>
+        <w:rPr>
+          <w:rFonts w:ascii="Times New Roman" w:hAnsi="Times New Roman" w:cs="Times New Roman"/>
+          <w:b/>
+          <w:iCs/>
+          <w:sz w:val="24"/>
+          <w:szCs w:val="18"/>
+        </w:rPr>
+      </w:pPr>
+      <w:r>
+        <w:rPr>
+          <w:rFonts w:ascii="Times New Roman" w:hAnsi="Times New Roman" w:cs="Times New Roman"/>
+          <w:b/>
+          <w:iCs/>
+          <w:sz w:val="24"/>
+          <w:szCs w:val="18"/>
+        </w:rPr>
+        <w:lastRenderedPageBreak/>
+        <w:t>Filter by Users with Most Edits</w:t>
+      </w:r>
+    </w:p>
+    <w:p>
+      <w:pPr>
+        <w:pStyle w:val="HTMLPreformatted"/>
+        <w:shd w:val="clear" w:color="auto" w:fill="FFFFFF"/>
+        <w:ind w:left="916"/>
+        <w:rPr>
+          <w:rFonts w:ascii="Times New Roman" w:hAnsi="Times New Roman" w:cs="Times New Roman"/>
+          <w:sz w:val="24"/>
+          <w:szCs w:val="18"/>
+        </w:rPr>
+      </w:pPr>
+      <w:r>
+        <w:rPr>
+          <w:rFonts w:ascii="Times New Roman" w:hAnsi="Times New Roman" w:cs="Times New Roman"/>
+          <w:iCs/>
+          <w:sz w:val="24"/>
+          <w:szCs w:val="18"/>
+        </w:rPr>
+        <w:t>Given that I am on the Users search page</w:t>
+      </w:r>
+      <w:r>
+        <w:rPr>
+          <w:rFonts w:ascii="Times New Roman" w:hAnsi="Times New Roman" w:cs="Times New Roman"/>
+          <w:iCs/>
+          <w:sz w:val="24"/>
+          <w:szCs w:val="18"/>
+        </w:rPr>
+        <w:br/>
+        <w:t>When I select the "editors" tab</w:t>
+      </w:r>
+      <w:r>
+        <w:rPr>
+          <w:rFonts w:ascii="Times New Roman" w:hAnsi="Times New Roman" w:cs="Times New Roman"/>
+          <w:iCs/>
+          <w:sz w:val="24"/>
+          <w:szCs w:val="18"/>
+        </w:rPr>
+        <w:br/>
+        <w:t>Then I should see users who have edited at least 5 posts</w:t>
+      </w:r>
+    </w:p>
+    <w:p>
+      <w:pPr>
+        <w:pStyle w:val="ListParagraph"/>
+        <w:tabs>
+          <w:tab w:val="left" w:pos="900"/>
+        </w:tabs>
+        <w:ind w:left="1636"/>
+        <w:rPr>
+          <w:rFonts w:cs="Times New Roman"/>
+          <w:sz w:val="36"/>
+        </w:rPr>
+      </w:pPr>
+    </w:p>
+    <w:p>
+      <w:pPr>
+        <w:pStyle w:val="HTMLPreformatted"/>
+        <w:shd w:val="clear" w:color="auto" w:fill="FFFFFF"/>
+        <w:ind w:left="916"/>
+        <w:rPr>
+          <w:rFonts w:ascii="Times New Roman" w:hAnsi="Times New Roman" w:cs="Times New Roman"/>
+          <w:b/>
+          <w:iCs/>
+          <w:sz w:val="24"/>
+          <w:szCs w:val="18"/>
+        </w:rPr>
+      </w:pPr>
+      <w:r>
+        <w:rPr>
+          <w:rFonts w:ascii="Times New Roman" w:hAnsi="Times New Roman" w:cs="Times New Roman"/>
+          <w:b/>
+          <w:iCs/>
+          <w:sz w:val="24"/>
+          <w:szCs w:val="18"/>
+        </w:rPr>
+        <w:t>Filter by Current Moderators</w:t>
+      </w:r>
+      <w:bookmarkStart w:id="0" w:name="_GoBack"/>
+      <w:bookmarkEnd w:id="0"/>
+    </w:p>
+    <w:p>
+      <w:pPr>
+        <w:pStyle w:val="HTMLPreformatted"/>
+        <w:shd w:val="clear" w:color="auto" w:fill="FFFFFF"/>
+        <w:ind w:left="916"/>
+        <w:rPr>
+          <w:rFonts w:ascii="Times New Roman" w:hAnsi="Times New Roman" w:cs="Times New Roman"/>
+          <w:sz w:val="24"/>
+          <w:szCs w:val="18"/>
+        </w:rPr>
+      </w:pPr>
+      <w:r>
+        <w:rPr>
+          <w:rFonts w:ascii="Times New Roman" w:hAnsi="Times New Roman" w:cs="Times New Roman"/>
+          <w:iCs/>
+          <w:sz w:val="24"/>
+          <w:szCs w:val="18"/>
+        </w:rPr>
+        <w:t>Given that I am on the Users search page</w:t>
+      </w:r>
+      <w:r>
+        <w:rPr>
+          <w:rFonts w:ascii="Times New Roman" w:hAnsi="Times New Roman" w:cs="Times New Roman"/>
+          <w:iCs/>
+          <w:sz w:val="24"/>
+          <w:szCs w:val="18"/>
+        </w:rPr>
+        <w:br/>
+        <w:t>When I select the "moderators" tab</w:t>
+      </w:r>
+      <w:r>
+        <w:rPr>
+          <w:rFonts w:ascii="Times New Roman" w:hAnsi="Times New Roman" w:cs="Times New Roman"/>
+          <w:iCs/>
+          <w:sz w:val="24"/>
+          <w:szCs w:val="18"/>
+        </w:rPr>
+        <w:br/>
+        <w:t>Then I should see users who are the current forum moderators and the year they were elected</w:t>
+      </w:r>
+    </w:p>
+    <w:p>
+      <w:pPr>
+        <w:pStyle w:val="ListParagraph"/>
+        <w:tabs>
+          <w:tab w:val="left" w:pos="900"/>
+        </w:tabs>
+        <w:rPr>
+          <w:rFonts w:cs="Times New Roman"/>
+          <w:sz w:val="36"/>
+        </w:rPr>
+      </w:pPr>
+    </w:p>
+    <w:p/>
     <w:p>
       <w:r>
         <w:br w:type="page"/>
@@ -853,8 +3061,6 @@
           </wp:anchor>
         </w:drawing>
       </w:r>
-      <w:bookmarkStart w:id="0" w:name="_GoBack"/>
-      <w:bookmarkEnd w:id="0"/>
     </w:p>
     <w:sectPr>
       <w:pgSz w:w="12240" w:h="15840"/>
@@ -1022,11 +3228,100 @@
       </w:pPr>
     </w:lvl>
   </w:abstractNum>
+  <w:abstractNum w:abstractNumId="1" w15:restartNumberingAfterBreak="0">
+    <w:nsid w:val="70DD2286"/>
+    <w:multiLevelType w:val="hybridMultilevel"/>
+    <w:tmpl w:val="07B2B538"/>
+    <w:lvl w:ilvl="0" w:tplc="0409000F">
+      <w:start w:val="1"/>
+      <w:numFmt w:val="decimal"/>
+      <w:lvlText w:val="%1."/>
+      <w:lvlJc w:val="left"/>
+      <w:pPr>
+        <w:ind w:left="720" w:hanging="360"/>
+      </w:pPr>
+    </w:lvl>
+    <w:lvl w:ilvl="1" w:tplc="04090019" w:tentative="1">
+      <w:start w:val="1"/>
+      <w:numFmt w:val="lowerLetter"/>
+      <w:lvlText w:val="%2."/>
+      <w:lvlJc w:val="left"/>
+      <w:pPr>
+        <w:ind w:left="1440" w:hanging="360"/>
+      </w:pPr>
+    </w:lvl>
+    <w:lvl w:ilvl="2" w:tplc="0409001B" w:tentative="1">
+      <w:start w:val="1"/>
+      <w:numFmt w:val="lowerRoman"/>
+      <w:lvlText w:val="%3."/>
+      <w:lvlJc w:val="right"/>
+      <w:pPr>
+        <w:ind w:left="2160" w:hanging="180"/>
+      </w:pPr>
+    </w:lvl>
+    <w:lvl w:ilvl="3" w:tplc="0409000F" w:tentative="1">
+      <w:start w:val="1"/>
+      <w:numFmt w:val="decimal"/>
+      <w:lvlText w:val="%4."/>
+      <w:lvlJc w:val="left"/>
+      <w:pPr>
+        <w:ind w:left="2880" w:hanging="360"/>
+      </w:pPr>
+    </w:lvl>
+    <w:lvl w:ilvl="4" w:tplc="04090019" w:tentative="1">
+      <w:start w:val="1"/>
+      <w:numFmt w:val="lowerLetter"/>
+      <w:lvlText w:val="%5."/>
+      <w:lvlJc w:val="left"/>
+      <w:pPr>
+        <w:ind w:left="3600" w:hanging="360"/>
+      </w:pPr>
+    </w:lvl>
+    <w:lvl w:ilvl="5" w:tplc="0409001B" w:tentative="1">
+      <w:start w:val="1"/>
+      <w:numFmt w:val="lowerRoman"/>
+      <w:lvlText w:val="%6."/>
+      <w:lvlJc w:val="right"/>
+      <w:pPr>
+        <w:ind w:left="4320" w:hanging="180"/>
+      </w:pPr>
+    </w:lvl>
+    <w:lvl w:ilvl="6" w:tplc="0409000F" w:tentative="1">
+      <w:start w:val="1"/>
+      <w:numFmt w:val="decimal"/>
+      <w:lvlText w:val="%7."/>
+      <w:lvlJc w:val="left"/>
+      <w:pPr>
+        <w:ind w:left="5040" w:hanging="360"/>
+      </w:pPr>
+    </w:lvl>
+    <w:lvl w:ilvl="7" w:tplc="04090019" w:tentative="1">
+      <w:start w:val="1"/>
+      <w:numFmt w:val="lowerLetter"/>
+      <w:lvlText w:val="%8."/>
+      <w:lvlJc w:val="left"/>
+      <w:pPr>
+        <w:ind w:left="5760" w:hanging="360"/>
+      </w:pPr>
+    </w:lvl>
+    <w:lvl w:ilvl="8" w:tplc="0409001B" w:tentative="1">
+      <w:start w:val="1"/>
+      <w:numFmt w:val="lowerRoman"/>
+      <w:lvlText w:val="%9."/>
+      <w:lvlJc w:val="right"/>
+      <w:pPr>
+        <w:ind w:left="6480" w:hanging="180"/>
+      </w:pPr>
+    </w:lvl>
+  </w:abstractNum>
   <w:num w:numId="1">
     <w:abstractNumId w:val="0"/>
   </w:num>
   <w:num w:numId="2">
     <w:abstractNumId w:val="0"/>
+  </w:num>
+  <w:num w:numId="3">
+    <w:abstractNumId w:val="1"/>
   </w:num>
 </w:numbering>
 </file>
@@ -1664,7 +3959,6 @@
   <w:style w:type="character" w:default="1" w:styleId="DefaultParagraphFont">
     <w:name w:val="Default Paragraph Font"/>
     <w:uiPriority w:val="1"/>
-    <w:semiHidden/>
     <w:unhideWhenUsed/>
   </w:style>
   <w:style w:type="table" w:default="1" w:styleId="TableNormal">
@@ -1900,6 +4194,63 @@
       <w:u w:val="single"/>
     </w:rPr>
   </w:style>
+  <w:style w:type="paragraph" w:styleId="ListParagraph">
+    <w:name w:val="List Paragraph"/>
+    <w:basedOn w:val="Normal"/>
+    <w:uiPriority w:val="34"/>
+    <w:qFormat/>
+    <w:rsid w:val="005733DE"/>
+    <w:pPr>
+      <w:ind w:left="720"/>
+      <w:contextualSpacing/>
+    </w:pPr>
+  </w:style>
+  <w:style w:type="paragraph" w:styleId="HTMLPreformatted">
+    <w:name w:val="HTML Preformatted"/>
+    <w:basedOn w:val="Normal"/>
+    <w:link w:val="HTMLPreformattedChar"/>
+    <w:uiPriority w:val="99"/>
+    <w:unhideWhenUsed/>
+    <w:rsid w:val="00C543EF"/>
+    <w:pPr>
+      <w:tabs>
+        <w:tab w:val="left" w:pos="916"/>
+        <w:tab w:val="left" w:pos="1832"/>
+        <w:tab w:val="left" w:pos="2748"/>
+        <w:tab w:val="left" w:pos="3664"/>
+        <w:tab w:val="left" w:pos="4580"/>
+        <w:tab w:val="left" w:pos="5496"/>
+        <w:tab w:val="left" w:pos="6412"/>
+        <w:tab w:val="left" w:pos="7328"/>
+        <w:tab w:val="left" w:pos="8244"/>
+        <w:tab w:val="left" w:pos="9160"/>
+        <w:tab w:val="left" w:pos="10076"/>
+        <w:tab w:val="left" w:pos="10992"/>
+        <w:tab w:val="left" w:pos="11908"/>
+        <w:tab w:val="left" w:pos="12824"/>
+        <w:tab w:val="left" w:pos="13740"/>
+        <w:tab w:val="left" w:pos="14656"/>
+      </w:tabs>
+      <w:spacing w:line="240" w:lineRule="auto"/>
+    </w:pPr>
+    <w:rPr>
+      <w:rFonts w:ascii="Courier New" w:eastAsia="Times New Roman" w:hAnsi="Courier New" w:cs="Courier New"/>
+      <w:sz w:val="20"/>
+      <w:szCs w:val="20"/>
+    </w:rPr>
+  </w:style>
+  <w:style w:type="character" w:customStyle="1" w:styleId="HTMLPreformattedChar">
+    <w:name w:val="HTML Preformatted Char"/>
+    <w:basedOn w:val="DefaultParagraphFont"/>
+    <w:link w:val="HTMLPreformatted"/>
+    <w:uiPriority w:val="99"/>
+    <w:rsid w:val="00C543EF"/>
+    <w:rPr>
+      <w:rFonts w:ascii="Courier New" w:eastAsia="Times New Roman" w:hAnsi="Courier New" w:cs="Courier New"/>
+      <w:sz w:val="20"/>
+      <w:szCs w:val="20"/>
+    </w:rPr>
+  </w:style>
 </w:styles>
 </file>
 
@@ -1997,6 +4348,13 @@
     <w:pitch w:val="variable"/>
     <w:sig w:usb0="A00002EF" w:usb1="4000207B" w:usb2="00000000" w:usb3="00000000" w:csb0="0000019F" w:csb1="00000000"/>
   </w:font>
+  <w:font w:name="Courier New">
+    <w:panose1 w:val="02070309020205020404"/>
+    <w:charset w:val="00"/>
+    <w:family w:val="modern"/>
+    <w:pitch w:val="fixed"/>
+    <w:sig w:usb0="E0002EFF" w:usb1="C0007843" w:usb2="00000009" w:usb3="00000000" w:csb0="000001FF" w:csb1="00000000"/>
+  </w:font>
 </w:fonts>
 </file>
 
@@ -2016,6 +4374,8 @@
   <w:rsids>
     <w:rsidRoot w:val="00041E9C"/>
     <w:rsid w:val="00041E9C"/>
+    <w:rsid w:val="00756279"/>
+    <w:rsid w:val="00B90E67"/>
     <w:rsid w:val="00CE12B6"/>
   </w:rsids>
   <m:mathPr>

</xml_diff>